<commit_message>
Add information for 2016-06-08 revisions
</commit_message>
<xml_diff>
--- a/ethics_application/Letter of Information - Phase 2 - tracked.docx
+++ b/ethics_application/Letter of Information - Phase 2 - tracked.docx
@@ -5,7 +5,7 @@
     <w:p>
       <w:pPr>
         <w:pStyle w:val="Normal"/>
-        <w:ind w:right="0" w:hanging="0"/>
+        <w:ind w:left="0" w:right="0" w:hanging="0"/>
         <w:jc w:val="center"/>
         <w:rPr/>
       </w:pPr>
@@ -54,7 +54,7 @@
     <w:p>
       <w:pPr>
         <w:pStyle w:val="Normal"/>
-        <w:ind w:right="0" w:hanging="0"/>
+        <w:ind w:left="0" w:right="0" w:hanging="0"/>
         <w:jc w:val="center"/>
         <w:rPr>
           <w:rFonts w:ascii="Lucida Calligraphy" w:hAnsi="Lucida Calligraphy" w:cs="Arial"/>
@@ -66,18 +66,20 @@
         </w:rPr>
       </w:pPr>
       <w:bookmarkStart w:id="0" w:name="__UnoMark__2909_1756889880"/>
+      <w:bookmarkStart w:id="1" w:name="__UnoMark__9604_1595826349"/>
       <w:bookmarkEnd w:id="0"/>
+      <w:bookmarkEnd w:id="1"/>
       <w:r>
         <mc:AlternateContent>
           <mc:Choice Requires="wps">
             <w:drawing>
-              <wp:anchor behindDoc="0" distT="0" distB="7620" distL="114300" distR="114300" simplePos="0" locked="0" layoutInCell="1" allowOverlap="1" relativeHeight="3" wp14:anchorId="114653A2">
+              <wp:anchor behindDoc="0" distT="0" distB="7620" distL="114300" distR="114300" simplePos="0" locked="0" layoutInCell="1" allowOverlap="1" relativeHeight="3">
                 <wp:simplePos x="0" y="0"/>
                 <wp:positionH relativeFrom="column">
                   <wp:posOffset>883920</wp:posOffset>
                 </wp:positionH>
                 <wp:positionV relativeFrom="paragraph">
-                  <wp:posOffset>325120</wp:posOffset>
+                  <wp:posOffset>345440</wp:posOffset>
                 </wp:positionV>
                 <wp:extent cx="3691890" cy="354965"/>
                 <wp:effectExtent l="0" t="0" r="0" b="0"/>
@@ -111,9 +113,10 @@
                           <w:p>
                             <w:pPr>
                               <w:pStyle w:val="FrameContents"/>
-                              <w:ind w:right="18" w:hanging="0"/>
+                              <w:ind w:left="0" w:right="18" w:hanging="0"/>
                               <w:jc w:val="center"/>
                               <w:rPr>
+                                <w:color w:val="000000"/>
                                 <w:sz w:val="18"/>
                                 <w:szCs w:val="18"/>
                               </w:rPr>
@@ -130,11 +133,9 @@
                           <w:p>
                             <w:pPr>
                               <w:pStyle w:val="FrameContents"/>
-                              <w:ind w:right="18" w:hanging="0"/>
+                              <w:ind w:left="0" w:right="18" w:hanging="0"/>
                               <w:jc w:val="center"/>
-                              <w:rPr>
-                                <w:color w:val="000000"/>
-                              </w:rPr>
+                              <w:rPr/>
                             </w:pPr>
                             <w:r>
                               <w:rPr>
@@ -161,7 +162,7 @@
           </mc:Choice>
           <mc:Fallback>
             <w:pict>
-              <v:rect id="shape_0" ID="Text Box 2" stroked="f" style="position:absolute;margin-left:69.6pt;margin-top:25.6pt;width:290.6pt;height:27.85pt" wp14:anchorId="114653A2">
+              <v:rect id="shape_0" ID="Text Box 2" stroked="f" style="position:absolute;margin-left:69.6pt;margin-top:27.2pt;width:290.6pt;height:27.85pt">
                 <w10:wrap type="square"/>
                 <v:fill o:detectmouseclick="t" on="false"/>
                 <v:stroke color="#3465a4" joinstyle="round" endcap="flat"/>
@@ -170,9 +171,10 @@
                     <w:p>
                       <w:pPr>
                         <w:pStyle w:val="FrameContents"/>
-                        <w:ind w:right="18" w:hanging="0"/>
+                        <w:ind w:left="0" w:right="18" w:hanging="0"/>
                         <w:jc w:val="center"/>
                         <w:rPr>
+                          <w:color w:val="000000"/>
                           <w:sz w:val="18"/>
                           <w:szCs w:val="18"/>
                         </w:rPr>
@@ -189,11 +191,9 @@
                     <w:p>
                       <w:pPr>
                         <w:pStyle w:val="FrameContents"/>
-                        <w:ind w:right="18" w:hanging="0"/>
+                        <w:ind w:left="0" w:right="18" w:hanging="0"/>
                         <w:jc w:val="center"/>
-                        <w:rPr>
-                          <w:color w:val="000000"/>
-                        </w:rPr>
+                        <w:rPr/>
                       </w:pPr>
                       <w:r>
                         <w:rPr>
@@ -228,7 +228,7 @@
         <w:tabs>
           <w:tab w:val="center" w:pos="0" w:leader="none"/>
         </w:tabs>
-        <w:ind w:right="0" w:hanging="0"/>
+        <w:ind w:left="0" w:right="0" w:hanging="0"/>
         <w:rPr>
           <w:rFonts w:ascii="Lucida Calligraphy" w:hAnsi="Lucida Calligraphy" w:cs="Arial"/>
           <w:b/>
@@ -257,7 +257,7 @@
           <w:ilvl w:val="0"/>
           <w:numId w:val="0"/>
         </w:numPr>
-        <w:ind w:right="0" w:hanging="0"/>
+        <w:ind w:left="0" w:right="0" w:hanging="0"/>
         <w:jc w:val="center"/>
         <w:outlineLvl w:val="0"/>
         <w:rPr>
@@ -324,519 +324,649 @@
           <w:sz w:val="22"/>
           <w:szCs w:val="22"/>
         </w:rPr>
-        <w:t xml:space="preserve">: Calibration and Validation of </w:t>
-      </w:r>
-      <w:del w:id="0" w:author="Unknown Author" w:date="2016-05-04T06:03:00Z">
+        <w:t>: Calibration and Validation of Low-Cost 3D Printed Pulse Oximeter</w:t>
+      </w:r>
+    </w:p>
+    <w:p>
+      <w:pPr>
+        <w:pStyle w:val="Normal"/>
+        <w:rPr>
+          <w:rFonts w:ascii="Times New Roman" w:hAnsi="Times New Roman"/>
+          <w:sz w:val="22"/>
+          <w:szCs w:val="22"/>
+        </w:rPr>
+      </w:pPr>
+      <w:r>
+        <w:rPr>
+          <w:rFonts w:ascii="Times New Roman" w:hAnsi="Times New Roman"/>
+          <w:sz w:val="22"/>
+          <w:szCs w:val="22"/>
+        </w:rPr>
+      </w:r>
+    </w:p>
+    <w:p>
+      <w:pPr>
+        <w:pStyle w:val="Normal"/>
+        <w:rPr/>
+      </w:pPr>
+      <w:r>
+        <w:rPr>
+          <w:rFonts w:ascii="Times New Roman" w:hAnsi="Times New Roman"/>
+          <w:b/>
+          <w:sz w:val="22"/>
+          <w:szCs w:val="22"/>
+        </w:rPr>
+        <w:t>Principal Investigator</w:t>
+      </w:r>
+      <w:r>
+        <w:rPr>
+          <w:rFonts w:ascii="Times New Roman" w:hAnsi="Times New Roman"/>
+          <w:sz w:val="22"/>
+          <w:szCs w:val="22"/>
+        </w:rPr>
+        <w:t>: Dr.</w:t>
+      </w:r>
+      <w:r>
+        <w:rPr/>
+        <w:t xml:space="preserve"> </w:t>
+      </w:r>
+      <w:r>
+        <w:rPr>
+          <w:rFonts w:ascii="Times New Roman" w:hAnsi="Times New Roman"/>
+          <w:sz w:val="22"/>
+          <w:szCs w:val="22"/>
+        </w:rPr>
+        <w:t>Tarek Loubani, MD, CCFP (EM)</w:t>
+      </w:r>
+    </w:p>
+    <w:p>
+      <w:pPr>
+        <w:pStyle w:val="Normal"/>
+        <w:rPr>
+          <w:rFonts w:ascii="Times New Roman" w:hAnsi="Times New Roman"/>
+          <w:sz w:val="22"/>
+          <w:szCs w:val="22"/>
+        </w:rPr>
+      </w:pPr>
+      <w:r>
+        <w:rPr>
+          <w:rFonts w:ascii="Times New Roman" w:hAnsi="Times New Roman"/>
+          <w:sz w:val="22"/>
+          <w:szCs w:val="22"/>
+        </w:rPr>
+      </w:r>
+    </w:p>
+    <w:p>
+      <w:pPr>
+        <w:pStyle w:val="Normal"/>
+        <w:rPr/>
+      </w:pPr>
+      <w:r>
+        <w:rPr>
+          <w:rFonts w:ascii="Times New Roman" w:hAnsi="Times New Roman"/>
+          <w:b/>
+          <w:sz w:val="22"/>
+          <w:szCs w:val="22"/>
+        </w:rPr>
+        <w:t>Co-Investig</w:t>
+      </w:r>
+      <w:bookmarkStart w:id="2" w:name="_GoBack"/>
+      <w:bookmarkEnd w:id="2"/>
+      <w:r>
+        <w:rPr>
+          <w:rFonts w:ascii="Times New Roman" w:hAnsi="Times New Roman"/>
+          <w:b/>
+          <w:sz w:val="22"/>
+          <w:szCs w:val="22"/>
+        </w:rPr>
+        <w:t>ators</w:t>
+      </w:r>
+      <w:r>
+        <w:rPr>
+          <w:rFonts w:ascii="Times New Roman" w:hAnsi="Times New Roman"/>
+          <w:sz w:val="22"/>
+          <w:szCs w:val="22"/>
+        </w:rPr>
+        <w:t>: Dr. Melanie Columbus, PhD, Mrs. Kristine Van Aarsen, MSc</w:t>
+      </w:r>
+    </w:p>
+    <w:p>
+      <w:pPr>
+        <w:pStyle w:val="Normal"/>
+        <w:rPr>
+          <w:rFonts w:ascii="Times New Roman" w:hAnsi="Times New Roman"/>
+          <w:sz w:val="22"/>
+          <w:szCs w:val="22"/>
+        </w:rPr>
+      </w:pPr>
+      <w:r>
+        <w:rPr>
+          <w:rFonts w:ascii="Times New Roman" w:hAnsi="Times New Roman"/>
+          <w:sz w:val="22"/>
+          <w:szCs w:val="22"/>
+        </w:rPr>
+      </w:r>
+    </w:p>
+    <w:p>
+      <w:pPr>
+        <w:pStyle w:val="Normal"/>
+        <w:rPr>
+          <w:rFonts w:ascii="Times New Roman" w:hAnsi="Times New Roman"/>
+          <w:b/>
+          <w:b/>
+          <w:sz w:val="22"/>
+          <w:szCs w:val="22"/>
+        </w:rPr>
+      </w:pPr>
+      <w:r>
+        <w:rPr>
+          <w:rFonts w:ascii="Times New Roman" w:hAnsi="Times New Roman"/>
+          <w:b/>
+          <w:sz w:val="22"/>
+          <w:szCs w:val="22"/>
+        </w:rPr>
+        <w:t>Background &amp; Purpose</w:t>
+      </w:r>
+    </w:p>
+    <w:p>
+      <w:pPr>
+        <w:pStyle w:val="Normal"/>
+        <w:rPr>
+          <w:rFonts w:ascii="Times New Roman" w:hAnsi="Times New Roman"/>
+          <w:b/>
+          <w:b/>
+          <w:sz w:val="22"/>
+          <w:szCs w:val="22"/>
+        </w:rPr>
+      </w:pPr>
+      <w:r>
+        <w:rPr>
+          <w:rFonts w:ascii="Times New Roman" w:hAnsi="Times New Roman"/>
+          <w:b/>
+          <w:sz w:val="22"/>
+          <w:szCs w:val="22"/>
+        </w:rPr>
+        <w:tab/>
+      </w:r>
+    </w:p>
+    <w:p>
+      <w:pPr>
+        <w:pStyle w:val="Normal"/>
+        <w:rPr>
+          <w:rFonts w:ascii="Times New Roman" w:hAnsi="Times New Roman"/>
+          <w:sz w:val="22"/>
+          <w:szCs w:val="22"/>
+        </w:rPr>
+      </w:pPr>
+      <w:r>
+        <w:rPr>
+          <w:rFonts w:ascii="Times New Roman" w:hAnsi="Times New Roman"/>
+          <w:sz w:val="22"/>
+          <w:szCs w:val="22"/>
+        </w:rPr>
+        <w:t>You are invited to participate in a research study to calibrate a low-cost 3D printed pulse oximeter. A pulse oximeter is a sensor device placed on the finger to measure oxygen levels in the blood. All emergency department patients and adults over the age of 18 are eligible to participate in this study. This letter contains information to help you decide whether or not to participate in this research study. It is important for you to understand why the study is being conducted and what it will involve. Please take the time to review it carefully and feel free to ask questions if anything is unclear or there are words/phrases that you do not understand.</w:t>
+      </w:r>
+    </w:p>
+    <w:p>
+      <w:pPr>
+        <w:pStyle w:val="Normal"/>
+        <w:rPr>
+          <w:rFonts w:ascii="Times New Roman" w:hAnsi="Times New Roman"/>
+          <w:sz w:val="22"/>
+          <w:szCs w:val="22"/>
+        </w:rPr>
+      </w:pPr>
+      <w:r>
+        <w:rPr>
+          <w:rFonts w:ascii="Times New Roman" w:hAnsi="Times New Roman"/>
+          <w:sz w:val="22"/>
+          <w:szCs w:val="22"/>
+        </w:rPr>
+      </w:r>
+    </w:p>
+    <w:p>
+      <w:pPr>
+        <w:pStyle w:val="Normal"/>
+        <w:rPr>
+          <w:rFonts w:ascii="Times New Roman" w:hAnsi="Times New Roman"/>
+          <w:sz w:val="22"/>
+          <w:szCs w:val="22"/>
+        </w:rPr>
+      </w:pPr>
+      <w:r>
+        <w:rPr>
+          <w:rFonts w:ascii="Times New Roman" w:hAnsi="Times New Roman"/>
+          <w:sz w:val="22"/>
+          <w:szCs w:val="22"/>
+        </w:rPr>
+        <w:t>The purpose of this study is to calibrate and validate a low-cost 3D printed pulse oximeter that measures oxygen levels in the blood.</w:t>
+      </w:r>
+    </w:p>
+    <w:p>
+      <w:pPr>
+        <w:pStyle w:val="Normal"/>
+        <w:rPr>
+          <w:rFonts w:ascii="Times New Roman" w:hAnsi="Times New Roman"/>
+          <w:sz w:val="22"/>
+          <w:szCs w:val="22"/>
+        </w:rPr>
+      </w:pPr>
+      <w:ins w:id="0" w:author="Tarek Loubani" w:date="2016-06-08T13:14:00Z">
         <w:r>
           <w:rPr>
             <w:rFonts w:ascii="Times New Roman" w:hAnsi="Times New Roman"/>
             <w:sz w:val="22"/>
             <w:szCs w:val="22"/>
           </w:rPr>
-          <w:delText xml:space="preserve">High Quality </w:delText>
         </w:r>
-      </w:del>
-      <w:r>
-        <w:rPr>
-          <w:rFonts w:ascii="Times New Roman" w:hAnsi="Times New Roman"/>
-          <w:sz w:val="22"/>
-          <w:szCs w:val="22"/>
-        </w:rPr>
-        <w:t>Low-Cost 3D Printed Pulse Oximeter</w:t>
-      </w:r>
-    </w:p>
-    <w:p>
-      <w:pPr>
-        <w:pStyle w:val="Normal"/>
-        <w:rPr>
-          <w:rFonts w:ascii="Times New Roman" w:hAnsi="Times New Roman"/>
-          <w:sz w:val="22"/>
-          <w:szCs w:val="22"/>
-        </w:rPr>
-      </w:pPr>
-      <w:r>
-        <w:rPr>
-          <w:rFonts w:ascii="Times New Roman" w:hAnsi="Times New Roman"/>
-          <w:sz w:val="22"/>
-          <w:szCs w:val="22"/>
-        </w:rPr>
-      </w:r>
-    </w:p>
-    <w:p>
-      <w:pPr>
-        <w:pStyle w:val="Normal"/>
-        <w:rPr/>
-      </w:pPr>
-      <w:r>
-        <w:rPr>
-          <w:rFonts w:ascii="Times New Roman" w:hAnsi="Times New Roman"/>
-          <w:b/>
-          <w:sz w:val="22"/>
-          <w:szCs w:val="22"/>
-        </w:rPr>
-        <w:t>Principal Investigator</w:t>
-      </w:r>
-      <w:r>
-        <w:rPr>
-          <w:rFonts w:ascii="Times New Roman" w:hAnsi="Times New Roman"/>
-          <w:sz w:val="22"/>
-          <w:szCs w:val="22"/>
-        </w:rPr>
-        <w:t>: Dr.</w:t>
-      </w:r>
-      <w:r>
-        <w:rPr/>
-        <w:t xml:space="preserve"> </w:t>
-      </w:r>
-      <w:r>
-        <w:rPr>
-          <w:rFonts w:ascii="Times New Roman" w:hAnsi="Times New Roman"/>
-          <w:sz w:val="22"/>
-          <w:szCs w:val="22"/>
-        </w:rPr>
-        <w:t>Tarek Loubani, MD, CCFP (EM)</w:t>
-      </w:r>
-    </w:p>
-    <w:p>
-      <w:pPr>
-        <w:pStyle w:val="Normal"/>
-        <w:rPr>
-          <w:rFonts w:ascii="Times New Roman" w:hAnsi="Times New Roman"/>
-          <w:sz w:val="22"/>
-          <w:szCs w:val="22"/>
-        </w:rPr>
-      </w:pPr>
-      <w:r>
-        <w:rPr>
-          <w:rFonts w:ascii="Times New Roman" w:hAnsi="Times New Roman"/>
-          <w:sz w:val="22"/>
-          <w:szCs w:val="22"/>
-        </w:rPr>
-      </w:r>
-    </w:p>
-    <w:p>
-      <w:pPr>
-        <w:pStyle w:val="Normal"/>
-        <w:rPr/>
-      </w:pPr>
-      <w:r>
-        <w:rPr>
-          <w:rFonts w:ascii="Times New Roman" w:hAnsi="Times New Roman"/>
-          <w:b/>
-          <w:sz w:val="22"/>
-          <w:szCs w:val="22"/>
-        </w:rPr>
-        <w:t>Co-Investig</w:t>
-      </w:r>
-      <w:bookmarkStart w:id="1" w:name="_GoBack"/>
-      <w:bookmarkEnd w:id="1"/>
-      <w:r>
-        <w:rPr>
-          <w:rFonts w:ascii="Times New Roman" w:hAnsi="Times New Roman"/>
-          <w:b/>
-          <w:sz w:val="22"/>
-          <w:szCs w:val="22"/>
-        </w:rPr>
-        <w:t>ators</w:t>
-      </w:r>
-      <w:r>
-        <w:rPr>
-          <w:rFonts w:ascii="Times New Roman" w:hAnsi="Times New Roman"/>
-          <w:sz w:val="22"/>
-          <w:szCs w:val="22"/>
-        </w:rPr>
-        <w:t>: Dr. Melanie Columbus, PhD, Mrs. Kristine Van Aarsen, MSc</w:t>
-      </w:r>
-    </w:p>
-    <w:p>
-      <w:pPr>
-        <w:pStyle w:val="Normal"/>
-        <w:rPr>
-          <w:rFonts w:ascii="Times New Roman" w:hAnsi="Times New Roman"/>
-          <w:sz w:val="22"/>
-          <w:szCs w:val="22"/>
-        </w:rPr>
-      </w:pPr>
-      <w:r>
-        <w:rPr>
-          <w:rFonts w:ascii="Times New Roman" w:hAnsi="Times New Roman"/>
-          <w:sz w:val="22"/>
-          <w:szCs w:val="22"/>
-        </w:rPr>
-      </w:r>
-    </w:p>
-    <w:p>
-      <w:pPr>
-        <w:pStyle w:val="Normal"/>
-        <w:rPr>
-          <w:rFonts w:ascii="Times New Roman" w:hAnsi="Times New Roman"/>
-          <w:b/>
-          <w:b/>
-          <w:sz w:val="22"/>
-          <w:szCs w:val="22"/>
-        </w:rPr>
-      </w:pPr>
-      <w:r>
-        <w:rPr>
-          <w:rFonts w:ascii="Times New Roman" w:hAnsi="Times New Roman"/>
-          <w:b/>
-          <w:sz w:val="22"/>
-          <w:szCs w:val="22"/>
-        </w:rPr>
-        <w:t>Background &amp; Purpose</w:t>
-      </w:r>
-    </w:p>
-    <w:p>
-      <w:pPr>
-        <w:pStyle w:val="Normal"/>
-        <w:rPr>
-          <w:rFonts w:ascii="Times New Roman" w:hAnsi="Times New Roman"/>
-          <w:b/>
-          <w:b/>
-          <w:sz w:val="22"/>
-          <w:szCs w:val="22"/>
-        </w:rPr>
-      </w:pPr>
-      <w:r>
-        <w:rPr>
-          <w:rFonts w:ascii="Times New Roman" w:hAnsi="Times New Roman"/>
-          <w:b/>
-          <w:sz w:val="22"/>
-          <w:szCs w:val="22"/>
-        </w:rPr>
-        <w:tab/>
-      </w:r>
-    </w:p>
-    <w:p>
-      <w:pPr>
-        <w:pStyle w:val="Normal"/>
-        <w:rPr/>
-      </w:pPr>
-      <w:r>
-        <w:rPr>
-          <w:rFonts w:ascii="Times New Roman" w:hAnsi="Times New Roman"/>
-          <w:sz w:val="22"/>
-          <w:szCs w:val="22"/>
-        </w:rPr>
-        <w:t xml:space="preserve">You are invited to participate in a research study to calibrate a </w:t>
-      </w:r>
-      <w:del w:id="1" w:author="Unknown Author" w:date="2016-05-04T06:03:00Z">
+      </w:ins>
+    </w:p>
+    <w:p>
+      <w:pPr>
+        <w:pStyle w:val="Normal"/>
+        <w:rPr>
+          <w:rFonts w:ascii="Times New Roman" w:hAnsi="Times New Roman"/>
+          <w:sz w:val="22"/>
+          <w:szCs w:val="22"/>
+        </w:rPr>
+      </w:pPr>
+      <w:ins w:id="1" w:author="Tarek Loubani" w:date="2016-06-08T13:14:00Z">
         <w:r>
           <w:rPr>
             <w:rFonts w:ascii="Times New Roman" w:hAnsi="Times New Roman"/>
             <w:sz w:val="22"/>
             <w:szCs w:val="22"/>
           </w:rPr>
-          <w:delText xml:space="preserve">high quality </w:delText>
+          <w:t>Calibration is the process by which data is collected from a pulse oximeter and another method (blood sampling from your artery) so that the raw data from the pulse oximeter can be translated into clinically usable values (percent of oxygen in a patient).</w:t>
         </w:r>
-      </w:del>
-      <w:r>
-        <w:rPr>
-          <w:rFonts w:ascii="Times New Roman" w:hAnsi="Times New Roman"/>
-          <w:sz w:val="22"/>
-          <w:szCs w:val="22"/>
-        </w:rPr>
-        <w:t>low-cost 3D printed pulse oximeter. A pulse oximeter is a sensor device placed on the finger to measure oxygen levels in the blood. All emergency department patients and adults over the age of 18 are eligible to participate in this study. This letter contains information to help you decide whether or not to participate in this research study. It is important for you to understand why the study is being conducted and what it will involve. Please take the time to review it carefully and feel free to ask questions if anything is unclear or there are words/phrases that you do not understand.</w:t>
-      </w:r>
-    </w:p>
-    <w:p>
-      <w:pPr>
-        <w:pStyle w:val="Normal"/>
-        <w:rPr>
-          <w:rFonts w:ascii="Times New Roman" w:hAnsi="Times New Roman"/>
-          <w:sz w:val="22"/>
-          <w:szCs w:val="22"/>
-        </w:rPr>
-      </w:pPr>
-      <w:r>
-        <w:rPr>
-          <w:rFonts w:ascii="Times New Roman" w:hAnsi="Times New Roman"/>
-          <w:sz w:val="22"/>
-          <w:szCs w:val="22"/>
-        </w:rPr>
-      </w:r>
-    </w:p>
-    <w:p>
-      <w:pPr>
-        <w:pStyle w:val="Normal"/>
-        <w:rPr/>
-      </w:pPr>
-      <w:r>
-        <w:rPr>
-          <w:rFonts w:ascii="Times New Roman" w:hAnsi="Times New Roman"/>
-          <w:sz w:val="22"/>
-          <w:szCs w:val="22"/>
-        </w:rPr>
-        <w:t xml:space="preserve">The purpose of this study is to calibrate and validate a </w:t>
-      </w:r>
-      <w:del w:id="2" w:author="Unknown Author" w:date="2016-05-04T06:03:00Z">
+      </w:ins>
+    </w:p>
+    <w:p>
+      <w:pPr>
+        <w:pStyle w:val="Normal"/>
+        <w:rPr>
+          <w:rFonts w:ascii="Times New Roman" w:hAnsi="Times New Roman"/>
+          <w:sz w:val="22"/>
+          <w:szCs w:val="22"/>
+        </w:rPr>
+      </w:pPr>
+      <w:ins w:id="2" w:author="Tarek Loubani" w:date="2016-06-08T13:14:00Z">
         <w:r>
           <w:rPr>
             <w:rFonts w:ascii="Times New Roman" w:hAnsi="Times New Roman"/>
             <w:sz w:val="22"/>
             <w:szCs w:val="22"/>
           </w:rPr>
-          <w:delText xml:space="preserve">high quality </w:delText>
         </w:r>
-      </w:del>
-      <w:r>
-        <w:rPr>
-          <w:rFonts w:ascii="Times New Roman" w:hAnsi="Times New Roman"/>
-          <w:sz w:val="22"/>
-          <w:szCs w:val="22"/>
-        </w:rPr>
-        <w:t>low-cost 3D printed pulse oximeter that measures oxygen levels in the blood. Measurements from the experimental pulse oximeter will be compared to a gold standard – the pulse oximeter currently used in the emergency department at London Health Sciences Centre (LHSC). The experimental pulse oximeter can be manufactured at a fraction of the cost of currently employed devices and may be a cost-effective alternative for hospitals and clinics in both the developed and developing worlds.</w:t>
-      </w:r>
-    </w:p>
-    <w:p>
-      <w:pPr>
-        <w:pStyle w:val="Normal"/>
-        <w:rPr>
-          <w:rFonts w:ascii="Times New Roman" w:hAnsi="Times New Roman"/>
-          <w:sz w:val="22"/>
-          <w:szCs w:val="22"/>
-        </w:rPr>
-      </w:pPr>
-      <w:r>
-        <w:rPr>
-          <w:rFonts w:ascii="Times New Roman" w:hAnsi="Times New Roman"/>
-          <w:sz w:val="22"/>
-          <w:szCs w:val="22"/>
-        </w:rPr>
-      </w:r>
-    </w:p>
-    <w:p>
-      <w:pPr>
-        <w:pStyle w:val="Normal"/>
-        <w:rPr/>
-      </w:pPr>
-      <w:r>
-        <w:rPr>
-          <w:rFonts w:ascii="Times New Roman" w:hAnsi="Times New Roman"/>
-          <w:sz w:val="22"/>
-          <w:szCs w:val="22"/>
-        </w:rPr>
-        <w:t>You are being asked to help validate a new</w:t>
-      </w:r>
-      <w:r>
-        <w:rPr>
-          <w:rFonts w:ascii="Times New Roman" w:hAnsi="Times New Roman"/>
-          <w:b/>
-          <w:sz w:val="22"/>
-          <w:szCs w:val="22"/>
-        </w:rPr>
-        <w:t xml:space="preserve"> </w:t>
-      </w:r>
-      <w:del w:id="3" w:author="Unknown Author" w:date="2016-05-04T06:03:00Z">
-        <w:r>
-          <w:rPr>
-            <w:rFonts w:ascii="Times New Roman" w:hAnsi="Times New Roman"/>
-            <w:b/>
-            <w:sz w:val="22"/>
-            <w:szCs w:val="22"/>
-          </w:rPr>
-          <w:delText xml:space="preserve">high quality </w:delText>
-        </w:r>
-      </w:del>
-      <w:r>
-        <w:rPr>
-          <w:rFonts w:ascii="Times New Roman" w:hAnsi="Times New Roman"/>
-          <w:sz w:val="22"/>
-          <w:szCs w:val="22"/>
-        </w:rPr>
-        <w:t>low-cost 3D printed pulse oximeter. Your participation in the study involves completion of the study protocol. All study procedures will be conducted in the emergency department at Victoria Hospital and University Hospital at LHSC by an experienced emergency physician (EP). 350 participants will be recruited examine the validity of the calibrated experimental pulse oximeter. The experimental and control pulse oximeters will be placed on two different fingers on the same hand. Measurements of oxygen saturation will be recorded to establish equivalence of the two oximeters. This study takes approximately 5 minutes to complete, is completely non-invasive, and will not interfere with regular clinical care.</w:t>
-      </w:r>
-    </w:p>
-    <w:p>
-      <w:pPr>
-        <w:pStyle w:val="Normal"/>
-        <w:rPr>
-          <w:rFonts w:ascii="Times New Roman" w:hAnsi="Times New Roman"/>
-          <w:sz w:val="22"/>
-          <w:szCs w:val="22"/>
-        </w:rPr>
-      </w:pPr>
-      <w:r>
-        <w:rPr>
-          <w:rFonts w:ascii="Times New Roman" w:hAnsi="Times New Roman"/>
-          <w:sz w:val="22"/>
-          <w:szCs w:val="22"/>
-        </w:rPr>
-      </w:r>
-    </w:p>
-    <w:p>
-      <w:pPr>
-        <w:pStyle w:val="Normal"/>
-        <w:rPr/>
-      </w:pPr>
-      <w:r>
-        <w:rPr>
-          <w:rFonts w:ascii="Times New Roman" w:hAnsi="Times New Roman"/>
-          <w:sz w:val="22"/>
-          <w:szCs w:val="22"/>
-        </w:rPr>
-        <w:t>This study is part of an unfunded research project being under taken by Dr. Tarek Loubani of Western University. Should you require any further information, please feel free to contact: Dr.</w:t>
-      </w:r>
-      <w:r>
-        <w:rPr/>
-        <w:t xml:space="preserve"> </w:t>
-      </w:r>
-      <w:r>
-        <w:rPr>
-          <w:rFonts w:ascii="Times New Roman" w:hAnsi="Times New Roman"/>
-          <w:sz w:val="22"/>
-          <w:szCs w:val="22"/>
-        </w:rPr>
-        <w:t>Tarek Loubani (tlouban@uwo.ca), Carrie Wakem (carrie.wakem@lhsc.on.ca) or Melanie Columbus (melanie.columbus@lhsc.on.ca) at 519-685-8500 ext 55014.</w:t>
-      </w:r>
-    </w:p>
-    <w:p>
-      <w:pPr>
-        <w:pStyle w:val="Normal"/>
-        <w:rPr>
-          <w:rFonts w:ascii="Times New Roman" w:hAnsi="Times New Roman"/>
-          <w:sz w:val="22"/>
-          <w:szCs w:val="22"/>
-        </w:rPr>
-      </w:pPr>
-      <w:r>
-        <w:rPr>
-          <w:rFonts w:ascii="Times New Roman" w:hAnsi="Times New Roman"/>
-          <w:sz w:val="22"/>
-          <w:szCs w:val="22"/>
-        </w:rPr>
-      </w:r>
-    </w:p>
-    <w:p>
-      <w:pPr>
-        <w:pStyle w:val="Normal"/>
-        <w:rPr>
-          <w:rFonts w:ascii="Times New Roman" w:hAnsi="Times New Roman"/>
-          <w:sz w:val="22"/>
-          <w:szCs w:val="22"/>
-        </w:rPr>
-      </w:pPr>
-      <w:r>
-        <w:rPr>
-          <w:rFonts w:ascii="Times New Roman" w:hAnsi="Times New Roman"/>
-          <w:sz w:val="22"/>
-          <w:szCs w:val="22"/>
-        </w:rPr>
-      </w:r>
-    </w:p>
-    <w:p>
-      <w:pPr>
-        <w:pStyle w:val="Normal"/>
-        <w:rPr>
-          <w:rFonts w:ascii="Times New Roman" w:hAnsi="Times New Roman"/>
-          <w:b/>
-          <w:b/>
-          <w:sz w:val="22"/>
-          <w:szCs w:val="22"/>
-        </w:rPr>
-      </w:pPr>
-      <w:r>
-        <w:rPr>
-          <w:rFonts w:ascii="Times New Roman" w:hAnsi="Times New Roman"/>
-          <w:b/>
-          <w:sz w:val="22"/>
-          <w:szCs w:val="22"/>
-        </w:rPr>
-        <w:t>Risks &amp; Benefits</w:t>
-      </w:r>
-    </w:p>
-    <w:p>
-      <w:pPr>
-        <w:pStyle w:val="Normal"/>
-        <w:rPr>
-          <w:rFonts w:ascii="Times New Roman" w:hAnsi="Times New Roman"/>
-          <w:b/>
-          <w:b/>
-          <w:sz w:val="22"/>
-          <w:szCs w:val="22"/>
-        </w:rPr>
-      </w:pPr>
-      <w:r>
-        <w:rPr>
-          <w:rFonts w:ascii="Times New Roman" w:hAnsi="Times New Roman"/>
-          <w:b/>
-          <w:sz w:val="22"/>
-          <w:szCs w:val="22"/>
-        </w:rPr>
-      </w:r>
-    </w:p>
-    <w:p>
-      <w:pPr>
-        <w:pStyle w:val="Normal"/>
-        <w:rPr/>
-      </w:pPr>
-      <w:r>
-        <w:rPr>
-          <w:rFonts w:ascii="Times New Roman" w:hAnsi="Times New Roman"/>
-          <w:sz w:val="22"/>
-          <w:szCs w:val="22"/>
-        </w:rPr>
-        <w:t xml:space="preserve">There are no additional risks associated with wearing two pulse oximeters for the five minute duration of the study. You may not benefit personally from the study. Participation in this study will not impact your clinical course, academic status or employment. Results of this study may benefit society by validating a </w:t>
-      </w:r>
-      <w:del w:id="4" w:author="Unknown Author" w:date="2016-05-04T06:03:00Z">
+      </w:ins>
+    </w:p>
+    <w:p>
+      <w:pPr>
+        <w:pStyle w:val="Normal"/>
+        <w:rPr>
+          <w:rFonts w:ascii="Times New Roman" w:hAnsi="Times New Roman"/>
+          <w:sz w:val="22"/>
+          <w:szCs w:val="22"/>
+        </w:rPr>
+      </w:pPr>
+      <w:ins w:id="3" w:author="Tarek Loubani" w:date="2016-06-08T13:14:00Z">
         <w:r>
           <w:rPr>
             <w:rFonts w:ascii="Times New Roman" w:hAnsi="Times New Roman"/>
             <w:sz w:val="22"/>
             <w:szCs w:val="22"/>
           </w:rPr>
-          <w:delText xml:space="preserve">high-quality, </w:delText>
+          <w:t>Validation is the process by which the calibration process is checked to ensure that the end-result (the oxygen values) are accurate when compared to a gold standard device.</w:t>
         </w:r>
-      </w:del>
-      <w:r>
-        <w:rPr>
-          <w:rFonts w:ascii="Times New Roman" w:hAnsi="Times New Roman"/>
-          <w:sz w:val="22"/>
-          <w:szCs w:val="22"/>
-        </w:rPr>
-        <w:t>low-priced pulse oximeter whose design is freely available which may impact emergency rooms in both the developed and developing worlds. You will not be compensated for your participation in this study.</w:t>
-      </w:r>
-    </w:p>
-    <w:p>
-      <w:pPr>
-        <w:pStyle w:val="Normal"/>
-        <w:rPr>
-          <w:rFonts w:ascii="Times New Roman" w:hAnsi="Times New Roman"/>
-          <w:sz w:val="22"/>
-          <w:szCs w:val="22"/>
-        </w:rPr>
-      </w:pPr>
-      <w:r>
-        <w:rPr>
-          <w:rFonts w:ascii="Times New Roman" w:hAnsi="Times New Roman"/>
-          <w:sz w:val="22"/>
-          <w:szCs w:val="22"/>
-        </w:rPr>
-      </w:r>
-    </w:p>
-    <w:p>
-      <w:pPr>
-        <w:pStyle w:val="Normal"/>
-        <w:rPr/>
-      </w:pPr>
-      <w:r>
-        <w:rPr>
-          <w:rFonts w:ascii="Times New Roman" w:hAnsi="Times New Roman"/>
-          <w:sz w:val="22"/>
-          <w:szCs w:val="22"/>
-        </w:rPr>
-        <w:t xml:space="preserve">Participation in this study is voluntary. You may refuse to participate or withdraw at any point in the study without impact on your clinical course, employment or academic status. </w:t>
-      </w:r>
-      <w:ins w:id="5" w:author="Unknown Author" w:date="2016-05-04T06:04:00Z">
+      </w:ins>
+    </w:p>
+    <w:p>
+      <w:pPr>
+        <w:pStyle w:val="Normal"/>
+        <w:rPr>
+          <w:rFonts w:ascii="Times New Roman" w:hAnsi="Times New Roman"/>
+          <w:sz w:val="22"/>
+          <w:szCs w:val="22"/>
+        </w:rPr>
+      </w:pPr>
+      <w:ins w:id="4" w:author="Tarek Loubani" w:date="2016-06-08T13:14:00Z">
         <w:r>
           <w:rPr>
             <w:rFonts w:ascii="Times New Roman" w:hAnsi="Times New Roman"/>
             <w:sz w:val="22"/>
             <w:szCs w:val="22"/>
           </w:rPr>
-          <w:t>If you withdraw, any data collected may also be withdrawn at your request.</w:t>
         </w:r>
       </w:ins>
+    </w:p>
+    <w:p>
+      <w:pPr>
+        <w:pStyle w:val="Normal"/>
+        <w:rPr>
+          <w:rFonts w:ascii="Times New Roman" w:hAnsi="Times New Roman"/>
+          <w:sz w:val="22"/>
+          <w:szCs w:val="22"/>
+        </w:rPr>
+      </w:pPr>
+      <w:del w:id="5" w:author="Tarek Loubani" w:date="2016-06-08T13:14:00Z">
+        <w:r>
+          <w:rPr>
+            <w:rFonts w:ascii="Times New Roman" w:hAnsi="Times New Roman"/>
+            <w:sz w:val="22"/>
+            <w:szCs w:val="22"/>
+          </w:rPr>
+          <w:delText xml:space="preserve"> </w:delText>
+        </w:r>
+      </w:del>
+      <w:r>
+        <w:rPr>
+          <w:rFonts w:ascii="Times New Roman" w:hAnsi="Times New Roman"/>
+          <w:sz w:val="22"/>
+          <w:szCs w:val="22"/>
+        </w:rPr>
+        <w:t>Measurements from the experimental pulse oximeter will be compared to a gold standard – the pulse oximeter currently used in the emergency department at London Health Sciences Centre (LHSC). The experimental pulse oximeter can be manufactured at a fraction of the cost of currently employed devices and may be a cost-effective alternative for hospitals and clinics in both the developed and developing worlds.</w:t>
+      </w:r>
+    </w:p>
+    <w:p>
+      <w:pPr>
+        <w:pStyle w:val="Normal"/>
+        <w:rPr>
+          <w:rFonts w:ascii="Times New Roman" w:hAnsi="Times New Roman"/>
+          <w:sz w:val="22"/>
+          <w:szCs w:val="22"/>
+        </w:rPr>
+      </w:pPr>
+      <w:r>
+        <w:rPr>
+          <w:rFonts w:ascii="Times New Roman" w:hAnsi="Times New Roman"/>
+          <w:sz w:val="22"/>
+          <w:szCs w:val="22"/>
+        </w:rPr>
+      </w:r>
+    </w:p>
+    <w:p>
+      <w:pPr>
+        <w:pStyle w:val="Normal"/>
+        <w:rPr/>
+      </w:pPr>
+      <w:r>
+        <w:rPr>
+          <w:rFonts w:ascii="Times New Roman" w:hAnsi="Times New Roman"/>
+          <w:sz w:val="22"/>
+          <w:szCs w:val="22"/>
+        </w:rPr>
+        <w:t>You are being asked to help validate a new</w:t>
+      </w:r>
+      <w:r>
+        <w:rPr>
+          <w:rFonts w:ascii="Times New Roman" w:hAnsi="Times New Roman"/>
+          <w:b/>
+          <w:sz w:val="22"/>
+          <w:szCs w:val="22"/>
+        </w:rPr>
+        <w:t xml:space="preserve"> </w:t>
+      </w:r>
+      <w:r>
+        <w:rPr>
+          <w:rFonts w:ascii="Times New Roman" w:hAnsi="Times New Roman"/>
+          <w:sz w:val="22"/>
+          <w:szCs w:val="22"/>
+        </w:rPr>
+        <w:t xml:space="preserve">low-cost 3D printed pulse oximeter. </w:t>
+      </w:r>
+      <w:ins w:id="6" w:author="Tarek Loubani" w:date="2016-06-08T13:16:00Z">
+        <w:r>
+          <w:rPr>
+            <w:rFonts w:ascii="Times New Roman" w:hAnsi="Times New Roman"/>
+            <w:sz w:val="22"/>
+            <w:szCs w:val="22"/>
+          </w:rPr>
+          <w:t xml:space="preserve">This means that the data taken from you will be used to </w:t>
+        </w:r>
+      </w:ins>
+      <w:ins w:id="7" w:author="Tarek Loubani" w:date="2016-06-08T13:16:00Z">
+        <w:r>
+          <w:rPr>
+            <w:rFonts w:ascii="Times New Roman" w:hAnsi="Times New Roman"/>
+            <w:sz w:val="22"/>
+            <w:szCs w:val="22"/>
+          </w:rPr>
+          <w:t>verify</w:t>
+        </w:r>
+      </w:ins>
+      <w:ins w:id="8" w:author="Tarek Loubani" w:date="2016-06-08T13:16:00Z">
+        <w:r>
+          <w:rPr>
+            <w:rFonts w:ascii="Times New Roman" w:hAnsi="Times New Roman"/>
+            <w:sz w:val="22"/>
+            <w:szCs w:val="22"/>
+          </w:rPr>
+          <w:t xml:space="preserve"> equations </w:t>
+        </w:r>
+      </w:ins>
+      <w:ins w:id="9" w:author="Tarek Loubani" w:date="2016-06-08T13:16:00Z">
+        <w:r>
+          <w:rPr>
+            <w:rFonts w:ascii="Times New Roman" w:hAnsi="Times New Roman"/>
+            <w:sz w:val="22"/>
+            <w:szCs w:val="22"/>
+          </w:rPr>
+          <w:t>taken in a previous phase to ensure the pulse oximeter is outputting</w:t>
+        </w:r>
+      </w:ins>
+      <w:ins w:id="10" w:author="Tarek Loubani" w:date="2016-06-08T13:16:00Z">
+        <w:r>
+          <w:rPr>
+            <w:rFonts w:ascii="Times New Roman" w:hAnsi="Times New Roman"/>
+            <w:sz w:val="22"/>
+            <w:szCs w:val="22"/>
+          </w:rPr>
+          <w:t xml:space="preserve"> </w:t>
+        </w:r>
+      </w:ins>
+      <w:ins w:id="11" w:author="Tarek Loubani" w:date="2016-06-08T13:16:00Z">
+        <w:r>
+          <w:rPr>
+            <w:rFonts w:ascii="Times New Roman" w:hAnsi="Times New Roman"/>
+            <w:sz w:val="22"/>
+            <w:szCs w:val="22"/>
+          </w:rPr>
+          <w:t xml:space="preserve">accurate and </w:t>
+        </w:r>
+      </w:ins>
+      <w:ins w:id="12" w:author="Tarek Loubani" w:date="2016-06-08T13:16:00Z">
+        <w:r>
+          <w:rPr>
+            <w:rFonts w:ascii="Times New Roman" w:hAnsi="Times New Roman"/>
+            <w:sz w:val="22"/>
+            <w:szCs w:val="22"/>
+          </w:rPr>
+          <w:t xml:space="preserve">clinically useful values. </w:t>
+        </w:r>
+      </w:ins>
+      <w:r>
+        <w:rPr>
+          <w:rFonts w:ascii="Times New Roman" w:hAnsi="Times New Roman"/>
+          <w:sz w:val="22"/>
+          <w:szCs w:val="22"/>
+        </w:rPr>
+        <w:t>Your participation in the study involves completion of the study protocol. All study procedures will be conducted in the emergency department at Victoria Hospital and University Hospital at LHSC by an experienced emergency physician (EP). 350 participants will be recruited examine the validity of the calibrated experimental pulse oximeter. The experimental and control pulse oximeters will be placed on two different fingers on the same hand. Measurements of oxygen saturation will be recorded to establish equivalence of the two oximeters. This study takes approximately 5 minutes to complete, is completely non-invasive, and will not interfere with regular clinical care.</w:t>
+      </w:r>
+    </w:p>
+    <w:p>
+      <w:pPr>
+        <w:pStyle w:val="Normal"/>
+        <w:rPr>
+          <w:rFonts w:ascii="Times New Roman" w:hAnsi="Times New Roman"/>
+          <w:sz w:val="22"/>
+          <w:szCs w:val="22"/>
+        </w:rPr>
+      </w:pPr>
+      <w:r>
+        <w:rPr>
+          <w:rFonts w:ascii="Times New Roman" w:hAnsi="Times New Roman"/>
+          <w:sz w:val="22"/>
+          <w:szCs w:val="22"/>
+        </w:rPr>
+      </w:r>
+    </w:p>
+    <w:p>
+      <w:pPr>
+        <w:pStyle w:val="Normal"/>
+        <w:rPr/>
+      </w:pPr>
+      <w:r>
+        <w:rPr>
+          <w:rFonts w:ascii="Times New Roman" w:hAnsi="Times New Roman"/>
+          <w:sz w:val="22"/>
+          <w:szCs w:val="22"/>
+        </w:rPr>
+        <w:t>This study is part of an unfunded research project being under taken by Dr. Tarek Loubani of Western University. Should you require any further information, please feel free to contact: Dr.</w:t>
+      </w:r>
+      <w:r>
+        <w:rPr/>
+        <w:t xml:space="preserve"> </w:t>
+      </w:r>
+      <w:r>
+        <w:rPr>
+          <w:rFonts w:ascii="Times New Roman" w:hAnsi="Times New Roman"/>
+          <w:sz w:val="22"/>
+          <w:szCs w:val="22"/>
+        </w:rPr>
+        <w:t>Tarek Loubani (tlouban@uwo.ca), Carrie Wakem (carrie.wakem@lhsc.on.ca) or Melanie Columbus (melanie.columbus@lhsc.on.ca) at 519-685-8500 ext 55014.</w:t>
+      </w:r>
+    </w:p>
+    <w:p>
+      <w:pPr>
+        <w:pStyle w:val="Normal"/>
+        <w:rPr>
+          <w:rFonts w:ascii="Times New Roman" w:hAnsi="Times New Roman"/>
+          <w:sz w:val="22"/>
+          <w:szCs w:val="22"/>
+        </w:rPr>
+      </w:pPr>
+      <w:r>
+        <w:rPr>
+          <w:rFonts w:ascii="Times New Roman" w:hAnsi="Times New Roman"/>
+          <w:sz w:val="22"/>
+          <w:szCs w:val="22"/>
+        </w:rPr>
+      </w:r>
+    </w:p>
+    <w:p>
+      <w:pPr>
+        <w:pStyle w:val="Normal"/>
+        <w:rPr>
+          <w:rFonts w:ascii="Times New Roman" w:hAnsi="Times New Roman"/>
+          <w:sz w:val="22"/>
+          <w:szCs w:val="22"/>
+        </w:rPr>
+      </w:pPr>
+      <w:r>
+        <w:rPr>
+          <w:rFonts w:ascii="Times New Roman" w:hAnsi="Times New Roman"/>
+          <w:sz w:val="22"/>
+          <w:szCs w:val="22"/>
+        </w:rPr>
+      </w:r>
+    </w:p>
+    <w:p>
+      <w:pPr>
+        <w:pStyle w:val="Normal"/>
+        <w:rPr>
+          <w:rFonts w:ascii="Times New Roman" w:hAnsi="Times New Roman"/>
+          <w:b/>
+          <w:b/>
+          <w:sz w:val="22"/>
+          <w:szCs w:val="22"/>
+        </w:rPr>
+      </w:pPr>
+      <w:r>
+        <w:rPr>
+          <w:rFonts w:ascii="Times New Roman" w:hAnsi="Times New Roman"/>
+          <w:b/>
+          <w:sz w:val="22"/>
+          <w:szCs w:val="22"/>
+        </w:rPr>
+        <w:t>Risks &amp; Benefits</w:t>
+      </w:r>
+    </w:p>
+    <w:p>
+      <w:pPr>
+        <w:pStyle w:val="Normal"/>
+        <w:rPr>
+          <w:rFonts w:ascii="Times New Roman" w:hAnsi="Times New Roman"/>
+          <w:b/>
+          <w:b/>
+          <w:sz w:val="22"/>
+          <w:szCs w:val="22"/>
+        </w:rPr>
+      </w:pPr>
+      <w:r>
+        <w:rPr>
+          <w:rFonts w:ascii="Times New Roman" w:hAnsi="Times New Roman"/>
+          <w:b/>
+          <w:sz w:val="22"/>
+          <w:szCs w:val="22"/>
+        </w:rPr>
+      </w:r>
+    </w:p>
+    <w:p>
+      <w:pPr>
+        <w:pStyle w:val="Normal"/>
+        <w:rPr>
+          <w:rFonts w:ascii="Times New Roman" w:hAnsi="Times New Roman"/>
+          <w:sz w:val="22"/>
+          <w:szCs w:val="22"/>
+        </w:rPr>
+      </w:pPr>
+      <w:r>
+        <w:rPr>
+          <w:rFonts w:ascii="Times New Roman" w:hAnsi="Times New Roman"/>
+          <w:sz w:val="22"/>
+          <w:szCs w:val="22"/>
+        </w:rPr>
+        <w:t>There are no additional risks associated with wearing two pulse oximeters for the five minute duration of the study. You may not benefit personally from the study. Participation in this study will not impact your clinical course, academic status or employment. Results of this study may benefit society by validating a low-priced pulse oximeter whose design is freely available which may impact emergency rooms in both the developed and developing worlds. You will not be compensated for your participation in this study.</w:t>
+      </w:r>
+    </w:p>
+    <w:p>
+      <w:pPr>
+        <w:pStyle w:val="Normal"/>
+        <w:rPr>
+          <w:rFonts w:ascii="Times New Roman" w:hAnsi="Times New Roman"/>
+          <w:sz w:val="22"/>
+          <w:szCs w:val="22"/>
+        </w:rPr>
+      </w:pPr>
+      <w:r>
+        <w:rPr>
+          <w:rFonts w:ascii="Times New Roman" w:hAnsi="Times New Roman"/>
+          <w:sz w:val="22"/>
+          <w:szCs w:val="22"/>
+        </w:rPr>
+      </w:r>
+    </w:p>
+    <w:p>
+      <w:pPr>
+        <w:pStyle w:val="Normal"/>
+        <w:rPr/>
+      </w:pPr>
+      <w:r>
+        <w:rPr>
+          <w:rFonts w:ascii="Times New Roman" w:hAnsi="Times New Roman"/>
+          <w:sz w:val="22"/>
+          <w:szCs w:val="22"/>
+        </w:rPr>
+        <w:t xml:space="preserve">Participation in this study is voluntary. You may refuse to participate or withdraw at any point in the study without impact on your clinical course, employment or academic status. </w:t>
+      </w:r>
+      <w:r>
+        <w:rPr>
+          <w:rFonts w:ascii="Times New Roman" w:hAnsi="Times New Roman"/>
+          <w:sz w:val="22"/>
+          <w:szCs w:val="22"/>
+        </w:rPr>
+        <w:t>If you withdraw, any data collected may also be withdrawn at your request.</w:t>
+      </w:r>
     </w:p>
     <w:p>
       <w:pPr>
@@ -1265,12 +1395,12 @@
           <w:szCs w:val="22"/>
         </w:rPr>
       </w:pPr>
-      <w:bookmarkStart w:id="2" w:name="OLE_LINK1"/>
       <w:bookmarkStart w:id="3" w:name="OLE_LINK2"/>
       <w:bookmarkStart w:id="4" w:name="OLE_LINK1"/>
       <w:bookmarkStart w:id="5" w:name="OLE_LINK2"/>
-      <w:bookmarkEnd w:id="4"/>
+      <w:bookmarkStart w:id="6" w:name="OLE_LINK1"/>
       <w:bookmarkEnd w:id="5"/>
+      <w:bookmarkEnd w:id="6"/>
       <w:r>
         <w:rPr>
           <w:rFonts w:ascii="Times New Roman" w:hAnsi="Times New Roman"/>
@@ -1364,7 +1494,7 @@
     <w:p>
       <w:pPr>
         <w:pStyle w:val="Normal"/>
-        <w:ind w:right="0" w:hanging="0"/>
+        <w:ind w:left="0" w:right="0" w:hanging="0"/>
         <w:jc w:val="center"/>
         <w:rPr>
           <w:rFonts w:ascii="Lucida Calligraphy" w:hAnsi="Lucida Calligraphy" w:cs="Arial"/>
@@ -1375,8 +1505,8 @@
           <w:szCs w:val="36"/>
         </w:rPr>
       </w:pPr>
-      <w:bookmarkStart w:id="6" w:name="__UnoMark__3403_1756889880"/>
-      <w:bookmarkEnd w:id="6"/>
+      <w:bookmarkStart w:id="7" w:name="__UnoMark__3403_1756889880"/>
+      <w:bookmarkEnd w:id="7"/>
       <w:r>
         <w:rPr>
           <w:rFonts w:cs="Arial" w:ascii="Lucida Calligraphy" w:hAnsi="Lucida Calligraphy"/>
@@ -1400,6 +1530,9 @@
           <w:szCs w:val="44"/>
         </w:rPr>
       </w:pPr>
+      <w:bookmarkStart w:id="8" w:name="__UnoMark__9814_1595826349"/>
+      <w:bookmarkStart w:id="9" w:name="__UnoMark__9814_1595826349"/>
+      <w:bookmarkEnd w:id="9"/>
       <w:r>
         <w:rPr>
           <w:rFonts w:ascii="Times New Roman" w:hAnsi="Times New Roman"/>
@@ -1410,16 +1543,16 @@
         <mc:AlternateContent>
           <mc:Choice Requires="wps">
             <w:drawing>
-              <wp:anchor behindDoc="0" distT="0" distB="7620" distL="114300" distR="114300" simplePos="0" locked="0" layoutInCell="1" allowOverlap="1" relativeHeight="2" wp14:anchorId="17474372">
+              <wp:anchor behindDoc="0" distT="0" distB="15240" distL="114300" distR="114300" simplePos="0" locked="0" layoutInCell="1" allowOverlap="1" relativeHeight="6">
                 <wp:simplePos x="0" y="0"/>
                 <wp:positionH relativeFrom="margin">
                   <wp:posOffset>1195070</wp:posOffset>
                 </wp:positionH>
                 <wp:positionV relativeFrom="paragraph">
-                  <wp:posOffset>53975</wp:posOffset>
+                  <wp:posOffset>92075</wp:posOffset>
                 </wp:positionV>
                 <wp:extent cx="3691890" cy="354965"/>
-                <wp:effectExtent l="0" t="0" r="0" b="7620"/>
+                <wp:effectExtent l="0" t="0" r="0" b="0"/>
                 <wp:wrapNone/>
                 <wp:docPr id="5" name="Text Box 5"/>
                 <a:graphic xmlns:a="http://schemas.openxmlformats.org/drawingml/2006/main">
@@ -1450,9 +1583,10 @@
                           <w:p>
                             <w:pPr>
                               <w:pStyle w:val="FrameContents"/>
-                              <w:ind w:right="18" w:hanging="0"/>
+                              <w:ind w:left="0" w:right="18" w:hanging="0"/>
                               <w:jc w:val="center"/>
                               <w:rPr>
+                                <w:color w:val="000000"/>
                                 <w:sz w:val="18"/>
                                 <w:szCs w:val="18"/>
                               </w:rPr>
@@ -1469,11 +1603,9 @@
                           <w:p>
                             <w:pPr>
                               <w:pStyle w:val="FrameContents"/>
-                              <w:ind w:right="18" w:hanging="0"/>
+                              <w:ind w:left="0" w:right="18" w:hanging="0"/>
                               <w:jc w:val="center"/>
-                              <w:rPr>
-                                <w:color w:val="000000"/>
-                              </w:rPr>
+                              <w:rPr/>
                             </w:pPr>
                             <w:r>
                               <w:rPr>
@@ -1500,7 +1632,7 @@
           </mc:Choice>
           <mc:Fallback>
             <w:pict>
-              <v:rect id="shape_0" ID="Text Box 5" stroked="f" style="position:absolute;margin-left:94.1pt;margin-top:4.25pt;width:290.6pt;height:27.85pt;mso-position-horizontal-relative:margin" wp14:anchorId="17474372">
+              <v:rect id="shape_0" ID="Text Box 5" stroked="f" style="position:absolute;margin-left:94.1pt;margin-top:7.25pt;width:290.6pt;height:27.85pt;mso-position-horizontal-relative:margin">
                 <w10:wrap type="square"/>
                 <v:fill o:detectmouseclick="t" on="false"/>
                 <v:stroke color="#3465a4" joinstyle="round" endcap="flat"/>
@@ -1509,9 +1641,10 @@
                     <w:p>
                       <w:pPr>
                         <w:pStyle w:val="FrameContents"/>
-                        <w:ind w:right="18" w:hanging="0"/>
+                        <w:ind w:left="0" w:right="18" w:hanging="0"/>
                         <w:jc w:val="center"/>
                         <w:rPr>
+                          <w:color w:val="000000"/>
                           <w:sz w:val="18"/>
                           <w:szCs w:val="18"/>
                         </w:rPr>
@@ -1528,11 +1661,9 @@
                     <w:p>
                       <w:pPr>
                         <w:pStyle w:val="FrameContents"/>
-                        <w:ind w:right="18" w:hanging="0"/>
+                        <w:ind w:left="0" w:right="18" w:hanging="0"/>
                         <w:jc w:val="center"/>
-                        <w:rPr>
-                          <w:color w:val="000000"/>
-                        </w:rPr>
+                        <w:rPr/>
                       </w:pPr>
                       <w:r>
                         <w:rPr>
@@ -1652,25 +1783,7 @@
           <w:sz w:val="22"/>
           <w:szCs w:val="22"/>
         </w:rPr>
-        <w:t xml:space="preserve">Calibration and Validation of </w:t>
-      </w:r>
-      <w:del w:id="6" w:author="Unknown Author" w:date="2016-05-04T06:03:00Z">
-        <w:r>
-          <w:rPr>
-            <w:rFonts w:ascii="Times New Roman" w:hAnsi="Times New Roman"/>
-            <w:sz w:val="22"/>
-            <w:szCs w:val="22"/>
-          </w:rPr>
-          <w:delText xml:space="preserve">High Quality </w:delText>
-        </w:r>
-      </w:del>
-      <w:r>
-        <w:rPr>
-          <w:rFonts w:ascii="Times New Roman" w:hAnsi="Times New Roman"/>
-          <w:sz w:val="22"/>
-          <w:szCs w:val="22"/>
-        </w:rPr>
-        <w:t>Low-Cost 3D Printed Pulse Oximeter</w:t>
+        <w:t>Calibration and Validation of Low-Cost 3D Printed Pulse Oximeter</w:t>
       </w:r>
     </w:p>
     <w:p>
@@ -1771,21 +1884,21 @@
     <w:p>
       <w:pPr>
         <w:pStyle w:val="Normal"/>
-        <w:ind w:right="-90" w:hanging="0"/>
-        <w:rPr>
-          <w:rFonts w:ascii="Times New Roman" w:hAnsi="Times New Roman"/>
-        </w:rPr>
-      </w:pPr>
-      <w:r>
-        <w:rPr>
-          <w:rFonts w:ascii="Times New Roman" w:hAnsi="Times New Roman"/>
-        </w:rPr>
-      </w:r>
-    </w:p>
-    <w:p>
-      <w:pPr>
-        <w:pStyle w:val="Normal"/>
-        <w:ind w:right="-720" w:firstLine="720"/>
+        <w:ind w:left="0" w:right="-90" w:hanging="0"/>
+        <w:rPr>
+          <w:rFonts w:ascii="Times New Roman" w:hAnsi="Times New Roman"/>
+        </w:rPr>
+      </w:pPr>
+      <w:r>
+        <w:rPr>
+          <w:rFonts w:ascii="Times New Roman" w:hAnsi="Times New Roman"/>
+        </w:rPr>
+      </w:r>
+    </w:p>
+    <w:p>
+      <w:pPr>
+        <w:pStyle w:val="Normal"/>
+        <w:ind w:left="0" w:right="-720" w:firstLine="720"/>
         <w:jc w:val="both"/>
         <w:rPr>
           <w:rFonts w:ascii="Times New Roman" w:hAnsi="Times New Roman"/>
@@ -2463,7 +2576,7 @@
   <w:docDefaults>
     <w:rPrDefault>
       <w:rPr>
-        <w:rFonts w:ascii="Calibri" w:hAnsi="Calibri" w:eastAsia="Calibri" w:cs="" w:asciiTheme="minorHAnsi" w:cstheme="minorBidi" w:eastAsiaTheme="minorHAnsi" w:hAnsiTheme="minorHAnsi"/>
+        <w:rFonts w:ascii="Calibri" w:hAnsi="Calibri" w:eastAsia="Calibri" w:cs="Tahoma"/>
         <w:szCs w:val="22"/>
         <w:lang w:val="en-US" w:eastAsia="en-US" w:bidi="ar-SA"/>
       </w:rPr>
@@ -2474,156 +2587,17 @@
       </w:pPr>
     </w:pPrDefault>
   </w:docDefaults>
-  <w:latentStyles w:defLockedState="0" w:defUIPriority="99" w:defSemiHidden="1" w:defUnhideWhenUsed="1" w:defQFormat="0" w:count="267">
-    <w:lsdException w:name="Normal" w:uiPriority="0" w:semiHidden="0" w:unhideWhenUsed="0" w:qFormat="1"/>
-    <w:lsdException w:name="heading 1" w:uiPriority="9" w:semiHidden="0" w:unhideWhenUsed="0" w:qFormat="1"/>
-    <w:lsdException w:name="heading 2" w:uiPriority="9" w:qFormat="1"/>
-    <w:lsdException w:name="heading 3" w:uiPriority="9" w:qFormat="1"/>
-    <w:lsdException w:name="heading 4" w:uiPriority="9" w:qFormat="1"/>
-    <w:lsdException w:name="heading 5" w:uiPriority="9" w:qFormat="1"/>
-    <w:lsdException w:name="heading 6" w:uiPriority="9" w:qFormat="1"/>
-    <w:lsdException w:name="heading 7" w:uiPriority="9" w:qFormat="1"/>
-    <w:lsdException w:name="heading 8" w:uiPriority="9" w:qFormat="1"/>
-    <w:lsdException w:name="heading 9" w:uiPriority="9" w:qFormat="1"/>
-    <w:lsdException w:name="toc 1" w:uiPriority="39"/>
-    <w:lsdException w:name="toc 2" w:uiPriority="39"/>
-    <w:lsdException w:name="toc 3" w:uiPriority="39"/>
-    <w:lsdException w:name="toc 4" w:uiPriority="39"/>
-    <w:lsdException w:name="toc 5" w:uiPriority="39"/>
-    <w:lsdException w:name="toc 6" w:uiPriority="39"/>
-    <w:lsdException w:name="toc 7" w:uiPriority="39"/>
-    <w:lsdException w:name="toc 8" w:uiPriority="39"/>
-    <w:lsdException w:name="toc 9" w:uiPriority="39"/>
-    <w:lsdException w:name="header" w:uiPriority="0"/>
-    <w:lsdException w:name="footer" w:uiPriority="0"/>
-    <w:lsdException w:name="caption" w:uiPriority="35" w:qFormat="1"/>
-    <w:lsdException w:name="Title" w:uiPriority="10" w:semiHidden="0" w:unhideWhenUsed="0" w:qFormat="1"/>
-    <w:lsdException w:name="Default Paragraph Font" w:uiPriority="1"/>
-    <w:lsdException w:name="Subtitle" w:uiPriority="11" w:semiHidden="0" w:unhideWhenUsed="0" w:qFormat="1"/>
-    <w:lsdException w:name="Strong" w:uiPriority="22" w:semiHidden="0" w:unhideWhenUsed="0" w:qFormat="1"/>
-    <w:lsdException w:name="Emphasis" w:uiPriority="20" w:semiHidden="0" w:unhideWhenUsed="0" w:qFormat="1"/>
-    <w:lsdException w:name="Table Grid" w:uiPriority="59" w:semiHidden="0" w:unhideWhenUsed="0"/>
-    <w:lsdException w:name="Placeholder Text" w:unhideWhenUsed="0"/>
-    <w:lsdException w:name="No Spacing" w:uiPriority="1" w:semiHidden="0" w:unhideWhenUsed="0" w:qFormat="1"/>
-    <w:lsdException w:name="Light Shading" w:uiPriority="60" w:semiHidden="0" w:unhideWhenUsed="0"/>
-    <w:lsdException w:name="Light List" w:uiPriority="61" w:semiHidden="0" w:unhideWhenUsed="0"/>
-    <w:lsdException w:name="Light Grid" w:uiPriority="62" w:semiHidden="0" w:unhideWhenUsed="0"/>
-    <w:lsdException w:name="Medium Shading 1" w:uiPriority="63" w:semiHidden="0" w:unhideWhenUsed="0"/>
-    <w:lsdException w:name="Medium Shading 2" w:uiPriority="64" w:semiHidden="0" w:unhideWhenUsed="0"/>
-    <w:lsdException w:name="Medium List 1" w:uiPriority="65" w:semiHidden="0" w:unhideWhenUsed="0"/>
-    <w:lsdException w:name="Medium List 2" w:uiPriority="66" w:semiHidden="0" w:unhideWhenUsed="0"/>
-    <w:lsdException w:name="Medium Grid 1" w:uiPriority="67" w:semiHidden="0" w:unhideWhenUsed="0"/>
-    <w:lsdException w:name="Medium Grid 2" w:uiPriority="68" w:semiHidden="0" w:unhideWhenUsed="0"/>
-    <w:lsdException w:name="Medium Grid 3" w:uiPriority="69" w:semiHidden="0" w:unhideWhenUsed="0"/>
-    <w:lsdException w:name="Dark List" w:uiPriority="70" w:semiHidden="0" w:unhideWhenUsed="0"/>
-    <w:lsdException w:name="Colorful Shading" w:uiPriority="71" w:semiHidden="0" w:unhideWhenUsed="0"/>
-    <w:lsdException w:name="Colorful List" w:uiPriority="72" w:semiHidden="0" w:unhideWhenUsed="0"/>
-    <w:lsdException w:name="Colorful Grid" w:uiPriority="73" w:semiHidden="0" w:unhideWhenUsed="0"/>
-    <w:lsdException w:name="Light Shading Accent 1" w:uiPriority="60" w:semiHidden="0" w:unhideWhenUsed="0"/>
-    <w:lsdException w:name="Light List Accent 1" w:uiPriority="61" w:semiHidden="0" w:unhideWhenUsed="0"/>
-    <w:lsdException w:name="Light Grid Accent 1" w:uiPriority="62" w:semiHidden="0" w:unhideWhenUsed="0"/>
-    <w:lsdException w:name="Medium Shading 1 Accent 1" w:uiPriority="63" w:semiHidden="0" w:unhideWhenUsed="0"/>
-    <w:lsdException w:name="Medium Shading 2 Accent 1" w:uiPriority="64" w:semiHidden="0" w:unhideWhenUsed="0"/>
-    <w:lsdException w:name="Medium List 1 Accent 1" w:uiPriority="65" w:semiHidden="0" w:unhideWhenUsed="0"/>
-    <w:lsdException w:name="Revision" w:unhideWhenUsed="0"/>
-    <w:lsdException w:name="List Paragraph" w:uiPriority="0" w:semiHidden="0" w:unhideWhenUsed="0" w:qFormat="1"/>
-    <w:lsdException w:name="Quote" w:uiPriority="29" w:semiHidden="0" w:unhideWhenUsed="0" w:qFormat="1"/>
-    <w:lsdException w:name="Intense Quote" w:uiPriority="30" w:semiHidden="0" w:unhideWhenUsed="0" w:qFormat="1"/>
-    <w:lsdException w:name="Medium List 2 Accent 1" w:uiPriority="66" w:semiHidden="0" w:unhideWhenUsed="0"/>
-    <w:lsdException w:name="Medium Grid 1 Accent 1" w:uiPriority="67" w:semiHidden="0" w:unhideWhenUsed="0"/>
-    <w:lsdException w:name="Medium Grid 2 Accent 1" w:uiPriority="68" w:semiHidden="0" w:unhideWhenUsed="0"/>
-    <w:lsdException w:name="Medium Grid 3 Accent 1" w:uiPriority="69" w:semiHidden="0" w:unhideWhenUsed="0"/>
-    <w:lsdException w:name="Dark List Accent 1" w:uiPriority="70" w:semiHidden="0" w:unhideWhenUsed="0"/>
-    <w:lsdException w:name="Colorful Shading Accent 1" w:uiPriority="71" w:semiHidden="0" w:unhideWhenUsed="0"/>
-    <w:lsdException w:name="Colorful List Accent 1" w:uiPriority="72" w:semiHidden="0" w:unhideWhenUsed="0"/>
-    <w:lsdException w:name="Colorful Grid Accent 1" w:uiPriority="73" w:semiHidden="0" w:unhideWhenUsed="0"/>
-    <w:lsdException w:name="Light Shading Accent 2" w:uiPriority="60" w:semiHidden="0" w:unhideWhenUsed="0"/>
-    <w:lsdException w:name="Light List Accent 2" w:uiPriority="61" w:semiHidden="0" w:unhideWhenUsed="0"/>
-    <w:lsdException w:name="Light Grid Accent 2" w:uiPriority="62" w:semiHidden="0" w:unhideWhenUsed="0"/>
-    <w:lsdException w:name="Medium Shading 1 Accent 2" w:uiPriority="63" w:semiHidden="0" w:unhideWhenUsed="0"/>
-    <w:lsdException w:name="Medium Shading 2 Accent 2" w:uiPriority="64" w:semiHidden="0" w:unhideWhenUsed="0"/>
-    <w:lsdException w:name="Medium List 1 Accent 2" w:uiPriority="65" w:semiHidden="0" w:unhideWhenUsed="0"/>
-    <w:lsdException w:name="Medium List 2 Accent 2" w:uiPriority="66" w:semiHidden="0" w:unhideWhenUsed="0"/>
-    <w:lsdException w:name="Medium Grid 1 Accent 2" w:uiPriority="67" w:semiHidden="0" w:unhideWhenUsed="0"/>
-    <w:lsdException w:name="Medium Grid 2 Accent 2" w:uiPriority="68" w:semiHidden="0" w:unhideWhenUsed="0"/>
-    <w:lsdException w:name="Medium Grid 3 Accent 2" w:uiPriority="69" w:semiHidden="0" w:unhideWhenUsed="0"/>
-    <w:lsdException w:name="Dark List Accent 2" w:uiPriority="70" w:semiHidden="0" w:unhideWhenUsed="0"/>
-    <w:lsdException w:name="Colorful Shading Accent 2" w:uiPriority="71" w:semiHidden="0" w:unhideWhenUsed="0"/>
-    <w:lsdException w:name="Colorful List Accent 2" w:uiPriority="72" w:semiHidden="0" w:unhideWhenUsed="0"/>
-    <w:lsdException w:name="Colorful Grid Accent 2" w:uiPriority="73" w:semiHidden="0" w:unhideWhenUsed="0"/>
-    <w:lsdException w:name="Light Shading Accent 3" w:uiPriority="60" w:semiHidden="0" w:unhideWhenUsed="0"/>
-    <w:lsdException w:name="Light List Accent 3" w:uiPriority="61" w:semiHidden="0" w:unhideWhenUsed="0"/>
-    <w:lsdException w:name="Light Grid Accent 3" w:uiPriority="62" w:semiHidden="0" w:unhideWhenUsed="0"/>
-    <w:lsdException w:name="Medium Shading 1 Accent 3" w:uiPriority="63" w:semiHidden="0" w:unhideWhenUsed="0"/>
-    <w:lsdException w:name="Medium Shading 2 Accent 3" w:uiPriority="64" w:semiHidden="0" w:unhideWhenUsed="0"/>
-    <w:lsdException w:name="Medium List 1 Accent 3" w:uiPriority="65" w:semiHidden="0" w:unhideWhenUsed="0"/>
-    <w:lsdException w:name="Medium List 2 Accent 3" w:uiPriority="66" w:semiHidden="0" w:unhideWhenUsed="0"/>
-    <w:lsdException w:name="Medium Grid 1 Accent 3" w:uiPriority="67" w:semiHidden="0" w:unhideWhenUsed="0"/>
-    <w:lsdException w:name="Medium Grid 2 Accent 3" w:uiPriority="68" w:semiHidden="0" w:unhideWhenUsed="0"/>
-    <w:lsdException w:name="Medium Grid 3 Accent 3" w:uiPriority="69" w:semiHidden="0" w:unhideWhenUsed="0"/>
-    <w:lsdException w:name="Dark List Accent 3" w:uiPriority="70" w:semiHidden="0" w:unhideWhenUsed="0"/>
-    <w:lsdException w:name="Colorful Shading Accent 3" w:uiPriority="71" w:semiHidden="0" w:unhideWhenUsed="0"/>
-    <w:lsdException w:name="Colorful List Accent 3" w:uiPriority="72" w:semiHidden="0" w:unhideWhenUsed="0"/>
-    <w:lsdException w:name="Colorful Grid Accent 3" w:uiPriority="73" w:semiHidden="0" w:unhideWhenUsed="0"/>
-    <w:lsdException w:name="Light Shading Accent 4" w:uiPriority="60" w:semiHidden="0" w:unhideWhenUsed="0"/>
-    <w:lsdException w:name="Light List Accent 4" w:uiPriority="61" w:semiHidden="0" w:unhideWhenUsed="0"/>
-    <w:lsdException w:name="Light Grid Accent 4" w:uiPriority="62" w:semiHidden="0" w:unhideWhenUsed="0"/>
-    <w:lsdException w:name="Medium Shading 1 Accent 4" w:uiPriority="63" w:semiHidden="0" w:unhideWhenUsed="0"/>
-    <w:lsdException w:name="Medium Shading 2 Accent 4" w:uiPriority="64" w:semiHidden="0" w:unhideWhenUsed="0"/>
-    <w:lsdException w:name="Medium List 1 Accent 4" w:uiPriority="65" w:semiHidden="0" w:unhideWhenUsed="0"/>
-    <w:lsdException w:name="Medium List 2 Accent 4" w:uiPriority="66" w:semiHidden="0" w:unhideWhenUsed="0"/>
-    <w:lsdException w:name="Medium Grid 1 Accent 4" w:uiPriority="67" w:semiHidden="0" w:unhideWhenUsed="0"/>
-    <w:lsdException w:name="Medium Grid 2 Accent 4" w:uiPriority="68" w:semiHidden="0" w:unhideWhenUsed="0"/>
-    <w:lsdException w:name="Medium Grid 3 Accent 4" w:uiPriority="69" w:semiHidden="0" w:unhideWhenUsed="0"/>
-    <w:lsdException w:name="Dark List Accent 4" w:uiPriority="70" w:semiHidden="0" w:unhideWhenUsed="0"/>
-    <w:lsdException w:name="Colorful Shading Accent 4" w:uiPriority="71" w:semiHidden="0" w:unhideWhenUsed="0"/>
-    <w:lsdException w:name="Colorful List Accent 4" w:uiPriority="72" w:semiHidden="0" w:unhideWhenUsed="0"/>
-    <w:lsdException w:name="Colorful Grid Accent 4" w:uiPriority="73" w:semiHidden="0" w:unhideWhenUsed="0"/>
-    <w:lsdException w:name="Light Shading Accent 5" w:uiPriority="60" w:semiHidden="0" w:unhideWhenUsed="0"/>
-    <w:lsdException w:name="Light List Accent 5" w:uiPriority="61" w:semiHidden="0" w:unhideWhenUsed="0"/>
-    <w:lsdException w:name="Light Grid Accent 5" w:uiPriority="62" w:semiHidden="0" w:unhideWhenUsed="0"/>
-    <w:lsdException w:name="Medium Shading 1 Accent 5" w:uiPriority="63" w:semiHidden="0" w:unhideWhenUsed="0"/>
-    <w:lsdException w:name="Medium Shading 2 Accent 5" w:uiPriority="64" w:semiHidden="0" w:unhideWhenUsed="0"/>
-    <w:lsdException w:name="Medium List 1 Accent 5" w:uiPriority="65" w:semiHidden="0" w:unhideWhenUsed="0"/>
-    <w:lsdException w:name="Medium List 2 Accent 5" w:uiPriority="66" w:semiHidden="0" w:unhideWhenUsed="0"/>
-    <w:lsdException w:name="Medium Grid 1 Accent 5" w:uiPriority="67" w:semiHidden="0" w:unhideWhenUsed="0"/>
-    <w:lsdException w:name="Medium Grid 2 Accent 5" w:uiPriority="68" w:semiHidden="0" w:unhideWhenUsed="0"/>
-    <w:lsdException w:name="Medium Grid 3 Accent 5" w:uiPriority="69" w:semiHidden="0" w:unhideWhenUsed="0"/>
-    <w:lsdException w:name="Dark List Accent 5" w:uiPriority="70" w:semiHidden="0" w:unhideWhenUsed="0"/>
-    <w:lsdException w:name="Colorful Shading Accent 5" w:uiPriority="71" w:semiHidden="0" w:unhideWhenUsed="0"/>
-    <w:lsdException w:name="Colorful List Accent 5" w:uiPriority="72" w:semiHidden="0" w:unhideWhenUsed="0"/>
-    <w:lsdException w:name="Colorful Grid Accent 5" w:uiPriority="73" w:semiHidden="0" w:unhideWhenUsed="0"/>
-    <w:lsdException w:name="Light Shading Accent 6" w:uiPriority="60" w:semiHidden="0" w:unhideWhenUsed="0"/>
-    <w:lsdException w:name="Light List Accent 6" w:uiPriority="61" w:semiHidden="0" w:unhideWhenUsed="0"/>
-    <w:lsdException w:name="Light Grid Accent 6" w:uiPriority="62" w:semiHidden="0" w:unhideWhenUsed="0"/>
-    <w:lsdException w:name="Medium Shading 1 Accent 6" w:uiPriority="63" w:semiHidden="0" w:unhideWhenUsed="0"/>
-    <w:lsdException w:name="Medium Shading 2 Accent 6" w:uiPriority="64" w:semiHidden="0" w:unhideWhenUsed="0"/>
-    <w:lsdException w:name="Medium List 1 Accent 6" w:uiPriority="65" w:semiHidden="0" w:unhideWhenUsed="0"/>
-    <w:lsdException w:name="Medium List 2 Accent 6" w:uiPriority="66" w:semiHidden="0" w:unhideWhenUsed="0"/>
-    <w:lsdException w:name="Medium Grid 1 Accent 6" w:uiPriority="67" w:semiHidden="0" w:unhideWhenUsed="0"/>
-    <w:lsdException w:name="Medium Grid 2 Accent 6" w:uiPriority="68" w:semiHidden="0" w:unhideWhenUsed="0"/>
-    <w:lsdException w:name="Medium Grid 3 Accent 6" w:uiPriority="69" w:semiHidden="0" w:unhideWhenUsed="0"/>
-    <w:lsdException w:name="Dark List Accent 6" w:uiPriority="70" w:semiHidden="0" w:unhideWhenUsed="0"/>
-    <w:lsdException w:name="Colorful Shading Accent 6" w:uiPriority="71" w:semiHidden="0" w:unhideWhenUsed="0"/>
-    <w:lsdException w:name="Colorful List Accent 6" w:uiPriority="72" w:semiHidden="0" w:unhideWhenUsed="0"/>
-    <w:lsdException w:name="Colorful Grid Accent 6" w:uiPriority="73" w:semiHidden="0" w:unhideWhenUsed="0"/>
-    <w:lsdException w:name="Subtle Emphasis" w:uiPriority="19" w:semiHidden="0" w:unhideWhenUsed="0" w:qFormat="1"/>
-    <w:lsdException w:name="Intense Emphasis" w:uiPriority="21" w:semiHidden="0" w:unhideWhenUsed="0" w:qFormat="1"/>
-    <w:lsdException w:name="Subtle Reference" w:uiPriority="31" w:semiHidden="0" w:unhideWhenUsed="0" w:qFormat="1"/>
-    <w:lsdException w:name="Intense Reference" w:uiPriority="32" w:semiHidden="0" w:unhideWhenUsed="0" w:qFormat="1"/>
-    <w:lsdException w:name="Book Title" w:uiPriority="33" w:semiHidden="0" w:unhideWhenUsed="0" w:qFormat="1"/>
-    <w:lsdException w:name="Bibliography" w:uiPriority="37"/>
-    <w:lsdException w:name="TOC Heading" w:uiPriority="39" w:qFormat="1"/>
-  </w:latentStyles>
-  <w:style w:type="paragraph" w:styleId="Normal" w:default="1">
+  <w:style w:type="paragraph" w:styleId="Normal">
     <w:name w:val="Normal"/>
     <w:qFormat/>
-    <w:rsid w:val="00d57c93"/>
     <w:pPr>
       <w:widowControl/>
+      <w:kinsoku w:val="true"/>
+      <w:overflowPunct w:val="true"/>
+      <w:autoSpaceDE w:val="true"/>
       <w:bidi w:val="0"/>
       <w:spacing w:lineRule="auto" w:line="240" w:before="0" w:after="0"/>
-      <w:ind w:right="-720" w:hanging="0"/>
+      <w:ind w:left="0" w:right="-720" w:hanging="0"/>
       <w:jc w:val="left"/>
     </w:pPr>
     <w:rPr>
@@ -2634,46 +2608,35 @@
       <w:lang w:val="en-US" w:eastAsia="en-US" w:bidi="ar-SA"/>
     </w:rPr>
   </w:style>
-  <w:style w:type="character" w:styleId="DefaultParagraphFont" w:default="1">
+  <w:style w:type="character" w:styleId="DefaultParagraphFont">
     <w:name w:val="Default Paragraph Font"/>
-    <w:uiPriority w:val="1"/>
-    <w:semiHidden/>
-    <w:unhideWhenUsed/>
     <w:qFormat/>
     <w:rPr/>
   </w:style>
-  <w:style w:type="character" w:styleId="HeaderChar" w:customStyle="1">
+  <w:style w:type="character" w:styleId="HeaderChar">
     <w:name w:val="Header Char"/>
     <w:basedOn w:val="DefaultParagraphFont"/>
-    <w:link w:val="Header"/>
     <w:qFormat/>
-    <w:rsid w:val="00d57c93"/>
     <w:rPr>
       <w:rFonts w:ascii="Arial" w:hAnsi="Arial" w:eastAsia="Times New Roman" w:cs="Times New Roman"/>
       <w:sz w:val="24"/>
       <w:szCs w:val="24"/>
     </w:rPr>
   </w:style>
-  <w:style w:type="character" w:styleId="FooterChar" w:customStyle="1">
+  <w:style w:type="character" w:styleId="FooterChar">
     <w:name w:val="Footer Char"/>
     <w:basedOn w:val="DefaultParagraphFont"/>
-    <w:link w:val="Footer"/>
     <w:qFormat/>
-    <w:rsid w:val="00d57c93"/>
     <w:rPr>
       <w:rFonts w:ascii="Arial" w:hAnsi="Arial" w:eastAsia="Times New Roman" w:cs="Times New Roman"/>
       <w:sz w:val="24"/>
       <w:szCs w:val="24"/>
     </w:rPr>
   </w:style>
-  <w:style w:type="character" w:styleId="BalloonTextChar" w:customStyle="1">
+  <w:style w:type="character" w:styleId="BalloonTextChar">
     <w:name w:val="Balloon Text Char"/>
     <w:basedOn w:val="DefaultParagraphFont"/>
-    <w:link w:val="BalloonText"/>
-    <w:uiPriority w:val="99"/>
-    <w:semiHidden/>
     <w:qFormat/>
-    <w:rsid w:val="00d57c93"/>
     <w:rPr>
       <w:rFonts w:ascii="Tahoma" w:hAnsi="Tahoma" w:eastAsia="Times New Roman" w:cs="Tahoma"/>
       <w:sz w:val="16"/>
@@ -2805,8 +2768,6 @@
   <w:style w:type="paragraph" w:styleId="Header">
     <w:name w:val="Header"/>
     <w:basedOn w:val="Normal"/>
-    <w:link w:val="HeaderChar"/>
-    <w:rsid w:val="00d57c93"/>
     <w:pPr>
       <w:tabs>
         <w:tab w:val="center" w:pos="4680" w:leader="none"/>
@@ -2818,8 +2779,6 @@
   <w:style w:type="paragraph" w:styleId="Footer">
     <w:name w:val="Footer"/>
     <w:basedOn w:val="Normal"/>
-    <w:link w:val="FooterChar"/>
-    <w:rsid w:val="00d57c93"/>
     <w:pPr>
       <w:tabs>
         <w:tab w:val="center" w:pos="4680" w:leader="none"/>
@@ -2832,7 +2791,6 @@
     <w:name w:val="List Paragraph"/>
     <w:basedOn w:val="Normal"/>
     <w:qFormat/>
-    <w:rsid w:val="00d57c93"/>
     <w:pPr>
       <w:spacing w:before="0" w:after="0"/>
       <w:ind w:left="720" w:right="0" w:hanging="0"/>
@@ -2842,23 +2800,17 @@
       <w:rFonts w:ascii="Times New Roman" w:hAnsi="Times New Roman"/>
     </w:rPr>
   </w:style>
-  <w:style w:type="paragraph" w:styleId="FrameContents" w:customStyle="1">
+  <w:style w:type="paragraph" w:styleId="FrameContents">
     <w:name w:val="Frame Contents"/>
     <w:basedOn w:val="Normal"/>
     <w:qFormat/>
-    <w:rsid w:val="00d57c93"/>
     <w:pPr/>
     <w:rPr/>
   </w:style>
   <w:style w:type="paragraph" w:styleId="BalloonText">
     <w:name w:val="Balloon Text"/>
     <w:basedOn w:val="Normal"/>
-    <w:link w:val="BalloonTextChar"/>
-    <w:uiPriority w:val="99"/>
-    <w:semiHidden/>
-    <w:unhideWhenUsed/>
     <w:qFormat/>
-    <w:rsid w:val="00d57c93"/>
     <w:pPr/>
     <w:rPr>
       <w:rFonts w:ascii="Tahoma" w:hAnsi="Tahoma" w:cs="Tahoma"/>
@@ -2866,312 +2818,9 @@
       <w:szCs w:val="16"/>
     </w:rPr>
   </w:style>
-  <w:style w:type="numbering" w:styleId="NoList" w:default="1">
+  <w:style w:type="numbering" w:styleId="NoList">
     <w:name w:val="No List"/>
-    <w:uiPriority w:val="99"/>
-    <w:semiHidden/>
-    <w:unhideWhenUsed/>
     <w:qFormat/>
   </w:style>
-  <w:style w:type="table" w:default="1" w:styleId="TableNormal">
-    <w:name w:val="Normal Table"/>
-    <w:uiPriority w:val="99"/>
-    <w:semiHidden/>
-    <w:unhideWhenUsed/>
-    <w:tblPr>
-      <w:tblInd w:w="0" w:type="dxa"/>
-      <w:tblCellMar>
-        <w:top w:w="0" w:type="dxa"/>
-        <w:left w:w="108" w:type="dxa"/>
-        <w:bottom w:w="0" w:type="dxa"/>
-        <w:right w:w="108" w:type="dxa"/>
-      </w:tblCellMar>
-    </w:tblPr>
-  </w:style>
 </w:styles>
-</file>
-
-<file path=word/theme/theme1.xml><?xml version="1.0" encoding="utf-8"?>
-<a:theme xmlns:a="http://schemas.openxmlformats.org/drawingml/2006/main" name="Office Theme">
-  <a:themeElements>
-    <a:clrScheme name="Office">
-      <a:dk1>
-        <a:sysClr val="windowText" lastClr="000000"/>
-      </a:dk1>
-      <a:lt1>
-        <a:sysClr val="window" lastClr="FFFFFF"/>
-      </a:lt1>
-      <a:dk2>
-        <a:srgbClr val="1F497D"/>
-      </a:dk2>
-      <a:lt2>
-        <a:srgbClr val="EEECE1"/>
-      </a:lt2>
-      <a:accent1>
-        <a:srgbClr val="4F81BD"/>
-      </a:accent1>
-      <a:accent2>
-        <a:srgbClr val="C0504D"/>
-      </a:accent2>
-      <a:accent3>
-        <a:srgbClr val="9BBB59"/>
-      </a:accent3>
-      <a:accent4>
-        <a:srgbClr val="8064A2"/>
-      </a:accent4>
-      <a:accent5>
-        <a:srgbClr val="4BACC6"/>
-      </a:accent5>
-      <a:accent6>
-        <a:srgbClr val="F79646"/>
-      </a:accent6>
-      <a:hlink>
-        <a:srgbClr val="0000FF"/>
-      </a:hlink>
-      <a:folHlink>
-        <a:srgbClr val="800080"/>
-      </a:folHlink>
-    </a:clrScheme>
-    <a:fontScheme name="Office">
-      <a:majorFont>
-        <a:latin typeface="Cambria"/>
-        <a:ea typeface=""/>
-        <a:cs typeface=""/>
-        <a:font script="Jpan" typeface="ＭＳ ゴシック"/>
-        <a:font script="Hang" typeface="맑은 고딕"/>
-        <a:font script="Hans" typeface="宋体"/>
-        <a:font script="Hant" typeface="新細明體"/>
-        <a:font script="Arab" typeface="Times New Roman"/>
-        <a:font script="Hebr" typeface="Times New Roman"/>
-        <a:font script="Thai" typeface="Angsana New"/>
-        <a:font script="Ethi" typeface="Nyala"/>
-        <a:font script="Beng" typeface="Vrinda"/>
-        <a:font script="Gujr" typeface="Shruti"/>
-        <a:font script="Khmr" typeface="MoolBoran"/>
-        <a:font script="Knda" typeface="Tunga"/>
-        <a:font script="Guru" typeface="Raavi"/>
-        <a:font script="Cans" typeface="Euphemia"/>
-        <a:font script="Cher" typeface="Plantagenet Cherokee"/>
-        <a:font script="Yiii" typeface="Microsoft Yi Baiti"/>
-        <a:font script="Tibt" typeface="Microsoft Himalaya"/>
-        <a:font script="Thaa" typeface="MV Boli"/>
-        <a:font script="Deva" typeface="Mangal"/>
-        <a:font script="Telu" typeface="Gautami"/>
-        <a:font script="Taml" typeface="Latha"/>
-        <a:font script="Syrc" typeface="Estrangelo Edessa"/>
-        <a:font script="Orya" typeface="Kalinga"/>
-        <a:font script="Mlym" typeface="Kartika"/>
-        <a:font script="Laoo" typeface="DokChampa"/>
-        <a:font script="Sinh" typeface="Iskoola Pota"/>
-        <a:font script="Mong" typeface="Mongolian Baiti"/>
-        <a:font script="Viet" typeface="Times New Roman"/>
-        <a:font script="Uigh" typeface="Microsoft Uighur"/>
-        <a:font script="Geor" typeface="Sylfaen"/>
-      </a:majorFont>
-      <a:minorFont>
-        <a:latin typeface="Calibri"/>
-        <a:ea typeface=""/>
-        <a:cs typeface=""/>
-        <a:font script="Jpan" typeface="ＭＳ 明朝"/>
-        <a:font script="Hang" typeface="맑은 고딕"/>
-        <a:font script="Hans" typeface="宋体"/>
-        <a:font script="Hant" typeface="新細明體"/>
-        <a:font script="Arab" typeface="Arial"/>
-        <a:font script="Hebr" typeface="Arial"/>
-        <a:font script="Thai" typeface="Cordia New"/>
-        <a:font script="Ethi" typeface="Nyala"/>
-        <a:font script="Beng" typeface="Vrinda"/>
-        <a:font script="Gujr" typeface="Shruti"/>
-        <a:font script="Khmr" typeface="DaunPenh"/>
-        <a:font script="Knda" typeface="Tunga"/>
-        <a:font script="Guru" typeface="Raavi"/>
-        <a:font script="Cans" typeface="Euphemia"/>
-        <a:font script="Cher" typeface="Plantagenet Cherokee"/>
-        <a:font script="Yiii" typeface="Microsoft Yi Baiti"/>
-        <a:font script="Tibt" typeface="Microsoft Himalaya"/>
-        <a:font script="Thaa" typeface="MV Boli"/>
-        <a:font script="Deva" typeface="Mangal"/>
-        <a:font script="Telu" typeface="Gautami"/>
-        <a:font script="Taml" typeface="Latha"/>
-        <a:font script="Syrc" typeface="Estrangelo Edessa"/>
-        <a:font script="Orya" typeface="Kalinga"/>
-        <a:font script="Mlym" typeface="Kartika"/>
-        <a:font script="Laoo" typeface="DokChampa"/>
-        <a:font script="Sinh" typeface="Iskoola Pota"/>
-        <a:font script="Mong" typeface="Mongolian Baiti"/>
-        <a:font script="Viet" typeface="Arial"/>
-        <a:font script="Uigh" typeface="Microsoft Uighur"/>
-        <a:font script="Geor" typeface="Sylfaen"/>
-      </a:minorFont>
-    </a:fontScheme>
-    <a:fmtScheme name="Office">
-      <a:fillStyleLst>
-        <a:solidFill>
-          <a:schemeClr val="phClr"/>
-        </a:solidFill>
-        <a:gradFill rotWithShape="1">
-          <a:gsLst>
-            <a:gs pos="0">
-              <a:schemeClr val="phClr">
-                <a:tint val="50000"/>
-                <a:satMod val="300000"/>
-              </a:schemeClr>
-            </a:gs>
-            <a:gs pos="35000">
-              <a:schemeClr val="phClr">
-                <a:tint val="37000"/>
-                <a:satMod val="300000"/>
-              </a:schemeClr>
-            </a:gs>
-            <a:gs pos="100000">
-              <a:schemeClr val="phClr">
-                <a:tint val="15000"/>
-                <a:satMod val="350000"/>
-              </a:schemeClr>
-            </a:gs>
-          </a:gsLst>
-          <a:lin ang="16200000" scaled="1"/>
-        </a:gradFill>
-        <a:gradFill rotWithShape="1">
-          <a:gsLst>
-            <a:gs pos="0">
-              <a:schemeClr val="phClr">
-                <a:shade val="51000"/>
-                <a:satMod val="130000"/>
-              </a:schemeClr>
-            </a:gs>
-            <a:gs pos="80000">
-              <a:schemeClr val="phClr">
-                <a:shade val="93000"/>
-                <a:satMod val="130000"/>
-              </a:schemeClr>
-            </a:gs>
-            <a:gs pos="100000">
-              <a:schemeClr val="phClr">
-                <a:shade val="94000"/>
-                <a:satMod val="135000"/>
-              </a:schemeClr>
-            </a:gs>
-          </a:gsLst>
-          <a:lin ang="16200000" scaled="0"/>
-        </a:gradFill>
-      </a:fillStyleLst>
-      <a:lnStyleLst>
-        <a:ln w="9525" cap="flat" cmpd="sng" algn="ctr">
-          <a:solidFill>
-            <a:schemeClr val="phClr">
-              <a:shade val="95000"/>
-              <a:satMod val="105000"/>
-            </a:schemeClr>
-          </a:solidFill>
-          <a:prstDash val="solid"/>
-        </a:ln>
-        <a:ln w="25400" cap="flat" cmpd="sng" algn="ctr">
-          <a:solidFill>
-            <a:schemeClr val="phClr"/>
-          </a:solidFill>
-          <a:prstDash val="solid"/>
-        </a:ln>
-        <a:ln w="38100" cap="flat" cmpd="sng" algn="ctr">
-          <a:solidFill>
-            <a:schemeClr val="phClr"/>
-          </a:solidFill>
-          <a:prstDash val="solid"/>
-        </a:ln>
-      </a:lnStyleLst>
-      <a:effectStyleLst>
-        <a:effectStyle>
-          <a:effectLst>
-            <a:outerShdw blurRad="40000" dist="20000" dir="5400000" rotWithShape="0">
-              <a:srgbClr val="000000">
-                <a:alpha val="38000"/>
-              </a:srgbClr>
-            </a:outerShdw>
-          </a:effectLst>
-        </a:effectStyle>
-        <a:effectStyle>
-          <a:effectLst>
-            <a:outerShdw blurRad="40000" dist="23000" dir="5400000" rotWithShape="0">
-              <a:srgbClr val="000000">
-                <a:alpha val="35000"/>
-              </a:srgbClr>
-            </a:outerShdw>
-          </a:effectLst>
-        </a:effectStyle>
-        <a:effectStyle>
-          <a:effectLst>
-            <a:outerShdw blurRad="40000" dist="23000" dir="5400000" rotWithShape="0">
-              <a:srgbClr val="000000">
-                <a:alpha val="35000"/>
-              </a:srgbClr>
-            </a:outerShdw>
-          </a:effectLst>
-          <a:scene3d>
-            <a:camera prst="orthographicFront">
-              <a:rot lat="0" lon="0" rev="0"/>
-            </a:camera>
-            <a:lightRig rig="threePt" dir="t">
-              <a:rot lat="0" lon="0" rev="1200000"/>
-            </a:lightRig>
-          </a:scene3d>
-          <a:sp3d>
-            <a:bevelT w="63500" h="25400"/>
-          </a:sp3d>
-        </a:effectStyle>
-      </a:effectStyleLst>
-      <a:bgFillStyleLst>
-        <a:solidFill>
-          <a:schemeClr val="phClr"/>
-        </a:solidFill>
-        <a:gradFill rotWithShape="1">
-          <a:gsLst>
-            <a:gs pos="0">
-              <a:schemeClr val="phClr">
-                <a:tint val="40000"/>
-                <a:satMod val="350000"/>
-              </a:schemeClr>
-            </a:gs>
-            <a:gs pos="40000">
-              <a:schemeClr val="phClr">
-                <a:tint val="45000"/>
-                <a:shade val="99000"/>
-                <a:satMod val="350000"/>
-              </a:schemeClr>
-            </a:gs>
-            <a:gs pos="100000">
-              <a:schemeClr val="phClr">
-                <a:shade val="20000"/>
-                <a:satMod val="255000"/>
-              </a:schemeClr>
-            </a:gs>
-          </a:gsLst>
-          <a:path path="circle">
-            <a:fillToRect l="50000" t="-80000" r="50000" b="180000"/>
-          </a:path>
-        </a:gradFill>
-        <a:gradFill rotWithShape="1">
-          <a:gsLst>
-            <a:gs pos="0">
-              <a:schemeClr val="phClr">
-                <a:tint val="80000"/>
-                <a:satMod val="300000"/>
-              </a:schemeClr>
-            </a:gs>
-            <a:gs pos="100000">
-              <a:schemeClr val="phClr">
-                <a:shade val="30000"/>
-                <a:satMod val="200000"/>
-              </a:schemeClr>
-            </a:gs>
-          </a:gsLst>
-          <a:path path="circle">
-            <a:fillToRect l="50000" t="50000" r="50000" b="50000"/>
-          </a:path>
-        </a:gradFill>
-      </a:bgFillStyleLst>
-    </a:fmtScheme>
-  </a:themeElements>
-  <a:objectDefaults/>
-  <a:extraClrSchemeLst/>
-</a:theme>
 </file>
</xml_diff>

<commit_message>
Move 2017-05-02 resubmission over and rename appropriately to gain history
</commit_message>
<xml_diff>
--- a/ethics_application/Letter of Information - Phase 2 - tracked.docx
+++ b/ethics_application/Letter of Information - Phase 2 - tracked.docx
@@ -50,38 +50,31 @@
           </wp:inline>
         </w:drawing>
       </w:r>
+      <w:bookmarkStart w:id="0" w:name="__UnoMark__9604_1595826349"/>
+      <w:bookmarkStart w:id="1" w:name="__UnoMark__2909_1756889880"/>
+      <w:bookmarkEnd w:id="0"/>
+      <w:bookmarkEnd w:id="1"/>
     </w:p>
     <w:p>
       <w:pPr>
         <w:pStyle w:val="Normal"/>
         <w:ind w:left="0" w:right="0" w:hanging="0"/>
         <w:jc w:val="center"/>
-        <w:rPr>
-          <w:rFonts w:ascii="Lucida Calligraphy" w:hAnsi="Lucida Calligraphy" w:cs="Arial"/>
-          <w:b/>
-          <w:b/>
-          <w:color w:val="808080"/>
-          <w:sz w:val="36"/>
-          <w:szCs w:val="36"/>
-        </w:rPr>
-      </w:pPr>
-      <w:bookmarkStart w:id="0" w:name="__UnoMark__2909_1756889880"/>
-      <w:bookmarkStart w:id="1" w:name="__UnoMark__9604_1595826349"/>
-      <w:bookmarkEnd w:id="0"/>
-      <w:bookmarkEnd w:id="1"/>
+        <w:rPr/>
+      </w:pPr>
       <w:r>
         <mc:AlternateContent>
           <mc:Choice Requires="wps">
             <w:drawing>
-              <wp:anchor behindDoc="0" distT="0" distB="7620" distL="114300" distR="114300" simplePos="0" locked="0" layoutInCell="1" allowOverlap="1" relativeHeight="3">
+              <wp:anchor behindDoc="0" distT="0" distB="7620" distL="114300" distR="114300" simplePos="0" locked="0" layoutInCell="1" allowOverlap="1" relativeHeight="5">
                 <wp:simplePos x="0" y="0"/>
                 <wp:positionH relativeFrom="column">
                   <wp:posOffset>883920</wp:posOffset>
                 </wp:positionH>
                 <wp:positionV relativeFrom="paragraph">
-                  <wp:posOffset>345440</wp:posOffset>
+                  <wp:posOffset>364490</wp:posOffset>
                 </wp:positionV>
-                <wp:extent cx="3691890" cy="354965"/>
+                <wp:extent cx="3692525" cy="462915"/>
                 <wp:effectExtent l="0" t="0" r="0" b="0"/>
                 <wp:wrapNone/>
                 <wp:docPr id="2" name="Text Box 2"/>
@@ -92,7 +85,7 @@
                       <wps:spPr>
                         <a:xfrm>
                           <a:off x="0" y="0"/>
-                          <a:ext cx="3691080" cy="354240"/>
+                          <a:ext cx="3691800" cy="462240"/>
                         </a:xfrm>
                         <a:prstGeom prst="rect">
                           <a:avLst/>
@@ -162,7 +155,7 @@
           </mc:Choice>
           <mc:Fallback>
             <w:pict>
-              <v:rect id="shape_0" ID="Text Box 2" stroked="f" style="position:absolute;margin-left:69.6pt;margin-top:27.2pt;width:290.6pt;height:27.85pt">
+              <v:rect id="shape_0" ID="Text Box 2" stroked="f" style="position:absolute;margin-left:69.6pt;margin-top:28.7pt;width:290.65pt;height:36.35pt">
                 <w10:wrap type="square"/>
                 <v:fill o:detectmouseclick="t" on="false"/>
                 <v:stroke color="#3465a4" joinstyle="round" endcap="flat"/>
@@ -219,7 +212,19 @@
           <w:sz w:val="36"/>
           <w:szCs w:val="36"/>
         </w:rPr>
-        <w:t>Division of Emergency Medicine</w:t>
+        <w:t>Division of</w:t>
+      </w:r>
+      <w:bookmarkStart w:id="2" w:name="_GoBack"/>
+      <w:bookmarkEnd w:id="2"/>
+      <w:r>
+        <w:rPr>
+          <w:rFonts w:cs="Arial" w:ascii="Lucida Calligraphy" w:hAnsi="Lucida Calligraphy"/>
+          <w:b/>
+          <w:color w:val="808080"/>
+          <w:sz w:val="36"/>
+          <w:szCs w:val="36"/>
+        </w:rPr>
+        <w:t xml:space="preserve"> Emergency Medicine</w:t>
       </w:r>
     </w:p>
     <w:p>
@@ -408,18 +413,7 @@
           <w:sz w:val="22"/>
           <w:szCs w:val="22"/>
         </w:rPr>
-        <w:t>Co-Investig</w:t>
-      </w:r>
-      <w:bookmarkStart w:id="2" w:name="_GoBack"/>
-      <w:bookmarkEnd w:id="2"/>
-      <w:r>
-        <w:rPr>
-          <w:rFonts w:ascii="Times New Roman" w:hAnsi="Times New Roman"/>
-          <w:b/>
-          <w:sz w:val="22"/>
-          <w:szCs w:val="22"/>
-        </w:rPr>
-        <w:t>ators</w:t>
+        <w:t>Co-Investigators</w:t>
       </w:r>
       <w:r>
         <w:rPr>
@@ -551,111 +545,299 @@
           <w:szCs w:val="22"/>
         </w:rPr>
       </w:pPr>
-      <w:ins w:id="0" w:author="Tarek Loubani" w:date="2016-06-08T13:14:00Z">
+      <w:r>
+        <w:rPr>
+          <w:rFonts w:ascii="Times New Roman" w:hAnsi="Times New Roman"/>
+          <w:sz w:val="22"/>
+          <w:szCs w:val="22"/>
+        </w:rPr>
+      </w:r>
+    </w:p>
+    <w:p>
+      <w:pPr>
+        <w:pStyle w:val="Normal"/>
+        <w:rPr>
+          <w:rFonts w:ascii="Times New Roman" w:hAnsi="Times New Roman"/>
+          <w:sz w:val="22"/>
+          <w:szCs w:val="22"/>
+        </w:rPr>
+      </w:pPr>
+      <w:r>
+        <w:rPr>
+          <w:rFonts w:ascii="Times New Roman" w:hAnsi="Times New Roman"/>
+          <w:sz w:val="22"/>
+          <w:szCs w:val="22"/>
+        </w:rPr>
+        <w:t>Calibration is the process by which data is collected from a pulse oximeter and another method (blood sampling from your artery) so that the raw data from the pulse oximeter can be translated into clinically usable values (percent of oxygen in a patient).</w:t>
+      </w:r>
+    </w:p>
+    <w:p>
+      <w:pPr>
+        <w:pStyle w:val="Normal"/>
+        <w:rPr>
+          <w:rFonts w:ascii="Times New Roman" w:hAnsi="Times New Roman"/>
+          <w:sz w:val="22"/>
+          <w:szCs w:val="22"/>
+        </w:rPr>
+      </w:pPr>
+      <w:r>
+        <w:rPr>
+          <w:rFonts w:ascii="Times New Roman" w:hAnsi="Times New Roman"/>
+          <w:sz w:val="22"/>
+          <w:szCs w:val="22"/>
+        </w:rPr>
+      </w:r>
+    </w:p>
+    <w:p>
+      <w:pPr>
+        <w:pStyle w:val="Normal"/>
+        <w:rPr>
+          <w:rFonts w:ascii="Times New Roman" w:hAnsi="Times New Roman"/>
+          <w:sz w:val="22"/>
+          <w:szCs w:val="22"/>
+        </w:rPr>
+      </w:pPr>
+      <w:r>
+        <w:rPr>
+          <w:rFonts w:ascii="Times New Roman" w:hAnsi="Times New Roman"/>
+          <w:sz w:val="22"/>
+          <w:szCs w:val="22"/>
+        </w:rPr>
+        <w:t>Validation is the process by which the calibration process is checked to ensure that the end-result (the oxygen values) are accurate when compared to a gold standard device.</w:t>
+      </w:r>
+    </w:p>
+    <w:p>
+      <w:pPr>
+        <w:pStyle w:val="Normal"/>
+        <w:rPr>
+          <w:rFonts w:ascii="Times New Roman" w:hAnsi="Times New Roman"/>
+          <w:sz w:val="22"/>
+          <w:szCs w:val="22"/>
+        </w:rPr>
+      </w:pPr>
+      <w:r>
+        <w:rPr>
+          <w:rFonts w:ascii="Times New Roman" w:hAnsi="Times New Roman"/>
+          <w:sz w:val="22"/>
+          <w:szCs w:val="22"/>
+        </w:rPr>
+      </w:r>
+    </w:p>
+    <w:p>
+      <w:pPr>
+        <w:pStyle w:val="Normal"/>
+        <w:rPr>
+          <w:rFonts w:ascii="Times New Roman" w:hAnsi="Times New Roman"/>
+          <w:sz w:val="22"/>
+          <w:szCs w:val="22"/>
+        </w:rPr>
+      </w:pPr>
+      <w:r>
+        <w:rPr>
+          <w:rFonts w:ascii="Times New Roman" w:hAnsi="Times New Roman"/>
+          <w:sz w:val="22"/>
+          <w:szCs w:val="22"/>
+        </w:rPr>
+        <w:t>Measurements from the experimental pulse oximeter will be compared to a gold standard – the pulse oximeter currently used in the emergency department at London Health Sciences Centre (LHSC). The experimental pulse oximeter can be manufactured at a fraction of the cost of currently employed devices and may be a cost-effective alternative for hospitals and clinics in both the developed and developing worlds.</w:t>
+      </w:r>
+    </w:p>
+    <w:p>
+      <w:pPr>
+        <w:pStyle w:val="Normal"/>
+        <w:rPr>
+          <w:rFonts w:ascii="Times New Roman" w:hAnsi="Times New Roman"/>
+          <w:sz w:val="22"/>
+          <w:szCs w:val="22"/>
+        </w:rPr>
+      </w:pPr>
+      <w:r>
+        <w:rPr>
+          <w:rFonts w:ascii="Times New Roman" w:hAnsi="Times New Roman"/>
+          <w:sz w:val="22"/>
+          <w:szCs w:val="22"/>
+        </w:rPr>
+      </w:r>
+    </w:p>
+    <w:p>
+      <w:pPr>
+        <w:pStyle w:val="Normal"/>
+        <w:rPr/>
+      </w:pPr>
+      <w:r>
+        <w:rPr>
+          <w:rFonts w:ascii="Times New Roman" w:hAnsi="Times New Roman"/>
+          <w:sz w:val="22"/>
+          <w:szCs w:val="22"/>
+        </w:rPr>
+        <w:t>You are being asked to help validate a new</w:t>
+      </w:r>
+      <w:r>
+        <w:rPr>
+          <w:rFonts w:ascii="Times New Roman" w:hAnsi="Times New Roman"/>
+          <w:b/>
+          <w:sz w:val="22"/>
+          <w:szCs w:val="22"/>
+        </w:rPr>
+        <w:t xml:space="preserve"> </w:t>
+      </w:r>
+      <w:r>
+        <w:rPr>
+          <w:rFonts w:ascii="Times New Roman" w:hAnsi="Times New Roman"/>
+          <w:sz w:val="22"/>
+          <w:szCs w:val="22"/>
+        </w:rPr>
+        <w:t>low-cost 3D printed pulse oximeter. This means that the data taken from you will be used to verify equations taken in a previous phase to ensure the pulse oximeter is outputting accurate and clinically useful values. Your participation in the study involves completion of the study protocol. All study procedures will be conducted in the emergency department at Victoria Hospital and University Hospital at LHSC by an experienced emergency physician (EP). 350 participants will be recruited examine the validity of the calibrated experimental pulse oximeter. The experimental and control pulse oximeters will be placed on two different fingers on the same hand. Measurements of oxygen saturation will be recorded to establish equivalence of the two oximeters. This study takes approximately 5 minutes to complete, is completely non-invasive, and will not interfere with regular clinical care.</w:t>
+      </w:r>
+    </w:p>
+    <w:p>
+      <w:pPr>
+        <w:pStyle w:val="Normal"/>
+        <w:rPr>
+          <w:rFonts w:ascii="Times New Roman" w:hAnsi="Times New Roman"/>
+          <w:sz w:val="22"/>
+          <w:szCs w:val="22"/>
+        </w:rPr>
+      </w:pPr>
+      <w:r>
+        <w:rPr>
+          <w:rFonts w:ascii="Times New Roman" w:hAnsi="Times New Roman"/>
+          <w:sz w:val="22"/>
+          <w:szCs w:val="22"/>
+        </w:rPr>
+      </w:r>
+    </w:p>
+    <w:p>
+      <w:pPr>
+        <w:pStyle w:val="Normal"/>
+        <w:rPr/>
+      </w:pPr>
+      <w:r>
+        <w:rPr>
+          <w:rFonts w:ascii="Times New Roman" w:hAnsi="Times New Roman"/>
+          <w:sz w:val="22"/>
+          <w:szCs w:val="22"/>
+        </w:rPr>
+        <w:t>This study is part of an unfunded research project being under taken by Dr. Tarek Loubani of Western University. Should you require any further information, please feel free to contact: Dr.</w:t>
+      </w:r>
+      <w:r>
+        <w:rPr/>
+        <w:t xml:space="preserve"> </w:t>
+      </w:r>
+      <w:r>
+        <w:rPr>
+          <w:rFonts w:ascii="Times New Roman" w:hAnsi="Times New Roman"/>
+          <w:sz w:val="22"/>
+          <w:szCs w:val="22"/>
+        </w:rPr>
+        <w:t>Tarek Loubani (tlouban@uwo.ca), Carrie Wakem (carrie.wakem@lhsc.on.ca) or Melanie Columbus (melanie.columbus@lhsc.on.ca) at 519-685-8500 ext 55014.</w:t>
+      </w:r>
+    </w:p>
+    <w:p>
+      <w:pPr>
+        <w:pStyle w:val="Normal"/>
+        <w:rPr>
+          <w:rFonts w:ascii="Times New Roman" w:hAnsi="Times New Roman"/>
+          <w:sz w:val="22"/>
+          <w:szCs w:val="22"/>
+        </w:rPr>
+      </w:pPr>
+      <w:r>
+        <w:rPr>
+          <w:rFonts w:ascii="Times New Roman" w:hAnsi="Times New Roman"/>
+          <w:sz w:val="22"/>
+          <w:szCs w:val="22"/>
+        </w:rPr>
+      </w:r>
+    </w:p>
+    <w:p>
+      <w:pPr>
+        <w:pStyle w:val="Normal"/>
+        <w:rPr>
+          <w:rFonts w:ascii="Times New Roman" w:hAnsi="Times New Roman"/>
+          <w:sz w:val="22"/>
+          <w:szCs w:val="22"/>
+        </w:rPr>
+      </w:pPr>
+      <w:r>
+        <w:rPr>
+          <w:rFonts w:ascii="Times New Roman" w:hAnsi="Times New Roman"/>
+          <w:sz w:val="22"/>
+          <w:szCs w:val="22"/>
+        </w:rPr>
+      </w:r>
+    </w:p>
+    <w:p>
+      <w:pPr>
+        <w:pStyle w:val="Normal"/>
+        <w:rPr>
+          <w:rFonts w:ascii="Times New Roman" w:hAnsi="Times New Roman"/>
+          <w:b/>
+          <w:b/>
+          <w:sz w:val="22"/>
+          <w:szCs w:val="22"/>
+        </w:rPr>
+      </w:pPr>
+      <w:r>
+        <w:rPr>
+          <w:rFonts w:ascii="Times New Roman" w:hAnsi="Times New Roman"/>
+          <w:b/>
+          <w:sz w:val="22"/>
+          <w:szCs w:val="22"/>
+        </w:rPr>
+        <w:t>Risks &amp; Benefits</w:t>
+      </w:r>
+    </w:p>
+    <w:p>
+      <w:pPr>
+        <w:pStyle w:val="Normal"/>
+        <w:rPr>
+          <w:rFonts w:ascii="Times New Roman" w:hAnsi="Times New Roman"/>
+          <w:b/>
+          <w:b/>
+          <w:sz w:val="22"/>
+          <w:szCs w:val="22"/>
+        </w:rPr>
+      </w:pPr>
+      <w:r>
+        <w:rPr>
+          <w:rFonts w:ascii="Times New Roman" w:hAnsi="Times New Roman"/>
+          <w:b/>
+          <w:sz w:val="22"/>
+          <w:szCs w:val="22"/>
+        </w:rPr>
+      </w:r>
+    </w:p>
+    <w:p>
+      <w:pPr>
+        <w:pStyle w:val="Normal"/>
+        <w:rPr/>
+      </w:pPr>
+      <w:r>
+        <w:rPr>
+          <w:rFonts w:ascii="Times New Roman" w:hAnsi="Times New Roman"/>
+          <w:sz w:val="22"/>
+          <w:szCs w:val="22"/>
+        </w:rPr>
+        <w:t>There are no additional risks associated with wearing two pulse oximeters for the five minute duration of the study</w:t>
+      </w:r>
+      <w:ins w:id="0" w:author="Kristine VanAarsen" w:date="2017-05-04T17:04:00Z">
         <w:r>
           <w:rPr>
             <w:rFonts w:ascii="Times New Roman" w:hAnsi="Times New Roman"/>
             <w:sz w:val="22"/>
             <w:szCs w:val="22"/>
           </w:rPr>
+          <w:t xml:space="preserve"> however, all procedures will be conducted in the Emergency Department where you will be thoroughly screened and monitored,</w:t>
         </w:r>
       </w:ins>
-    </w:p>
-    <w:p>
-      <w:pPr>
-        <w:pStyle w:val="Normal"/>
-        <w:rPr>
-          <w:rFonts w:ascii="Times New Roman" w:hAnsi="Times New Roman"/>
-          <w:sz w:val="22"/>
-          <w:szCs w:val="22"/>
-        </w:rPr>
-      </w:pPr>
-      <w:ins w:id="1" w:author="Tarek Loubani" w:date="2016-06-08T13:14:00Z">
+      <w:del w:id="1" w:author="Kristine VanAarsen" w:date="2017-05-04T17:04:00Z">
         <w:r>
           <w:rPr>
             <w:rFonts w:ascii="Times New Roman" w:hAnsi="Times New Roman"/>
             <w:sz w:val="22"/>
             <w:szCs w:val="22"/>
           </w:rPr>
-          <w:t>Calibration is the process by which data is collected from a pulse oximeter and another method (blood sampling from your artery) so that the raw data from the pulse oximeter can be translated into clinically usable values (percent of oxygen in a patient).</w:t>
-        </w:r>
-      </w:ins>
-    </w:p>
-    <w:p>
-      <w:pPr>
-        <w:pStyle w:val="Normal"/>
-        <w:rPr>
-          <w:rFonts w:ascii="Times New Roman" w:hAnsi="Times New Roman"/>
-          <w:sz w:val="22"/>
-          <w:szCs w:val="22"/>
-        </w:rPr>
-      </w:pPr>
-      <w:ins w:id="2" w:author="Tarek Loubani" w:date="2016-06-08T13:14:00Z">
-        <w:r>
-          <w:rPr>
-            <w:rFonts w:ascii="Times New Roman" w:hAnsi="Times New Roman"/>
-            <w:sz w:val="22"/>
-            <w:szCs w:val="22"/>
-          </w:rPr>
-        </w:r>
-      </w:ins>
-    </w:p>
-    <w:p>
-      <w:pPr>
-        <w:pStyle w:val="Normal"/>
-        <w:rPr>
-          <w:rFonts w:ascii="Times New Roman" w:hAnsi="Times New Roman"/>
-          <w:sz w:val="22"/>
-          <w:szCs w:val="22"/>
-        </w:rPr>
-      </w:pPr>
-      <w:ins w:id="3" w:author="Tarek Loubani" w:date="2016-06-08T13:14:00Z">
-        <w:r>
-          <w:rPr>
-            <w:rFonts w:ascii="Times New Roman" w:hAnsi="Times New Roman"/>
-            <w:sz w:val="22"/>
-            <w:szCs w:val="22"/>
-          </w:rPr>
-          <w:t>Validation is the process by which the calibration process is checked to ensure that the end-result (the oxygen values) are accurate when compared to a gold standard device.</w:t>
-        </w:r>
-      </w:ins>
-    </w:p>
-    <w:p>
-      <w:pPr>
-        <w:pStyle w:val="Normal"/>
-        <w:rPr>
-          <w:rFonts w:ascii="Times New Roman" w:hAnsi="Times New Roman"/>
-          <w:sz w:val="22"/>
-          <w:szCs w:val="22"/>
-        </w:rPr>
-      </w:pPr>
-      <w:ins w:id="4" w:author="Tarek Loubani" w:date="2016-06-08T13:14:00Z">
-        <w:r>
-          <w:rPr>
-            <w:rFonts w:ascii="Times New Roman" w:hAnsi="Times New Roman"/>
-            <w:sz w:val="22"/>
-            <w:szCs w:val="22"/>
-          </w:rPr>
-        </w:r>
-      </w:ins>
-    </w:p>
-    <w:p>
-      <w:pPr>
-        <w:pStyle w:val="Normal"/>
-        <w:rPr>
-          <w:rFonts w:ascii="Times New Roman" w:hAnsi="Times New Roman"/>
-          <w:sz w:val="22"/>
-          <w:szCs w:val="22"/>
-        </w:rPr>
-      </w:pPr>
-      <w:del w:id="5" w:author="Tarek Loubani" w:date="2016-06-08T13:14:00Z">
-        <w:r>
-          <w:rPr>
-            <w:rFonts w:ascii="Times New Roman" w:hAnsi="Times New Roman"/>
-            <w:sz w:val="22"/>
-            <w:szCs w:val="22"/>
-          </w:rPr>
-          <w:delText xml:space="preserve"> </w:delText>
+          <w:delText xml:space="preserve">. </w:delText>
         </w:r>
       </w:del>
       <w:r>
@@ -664,308 +846,42 @@
           <w:sz w:val="22"/>
           <w:szCs w:val="22"/>
         </w:rPr>
-        <w:t>Measurements from the experimental pulse oximeter will be compared to a gold standard – the pulse oximeter currently used in the emergency department at London Health Sciences Centre (LHSC). The experimental pulse oximeter can be manufactured at a fraction of the cost of currently employed devices and may be a cost-effective alternative for hospitals and clinics in both the developed and developing worlds.</w:t>
-      </w:r>
-    </w:p>
-    <w:p>
-      <w:pPr>
-        <w:pStyle w:val="Normal"/>
-        <w:rPr>
-          <w:rFonts w:ascii="Times New Roman" w:hAnsi="Times New Roman"/>
-          <w:sz w:val="22"/>
-          <w:szCs w:val="22"/>
-        </w:rPr>
-      </w:pPr>
-      <w:r>
-        <w:rPr>
-          <w:rFonts w:ascii="Times New Roman" w:hAnsi="Times New Roman"/>
-          <w:sz w:val="22"/>
-          <w:szCs w:val="22"/>
-        </w:rPr>
-      </w:r>
-    </w:p>
-    <w:p>
-      <w:pPr>
-        <w:pStyle w:val="Normal"/>
-        <w:rPr/>
-      </w:pPr>
-      <w:r>
-        <w:rPr>
-          <w:rFonts w:ascii="Times New Roman" w:hAnsi="Times New Roman"/>
-          <w:sz w:val="22"/>
-          <w:szCs w:val="22"/>
-        </w:rPr>
-        <w:t>You are being asked to help validate a new</w:t>
-      </w:r>
-      <w:r>
-        <w:rPr>
-          <w:rFonts w:ascii="Times New Roman" w:hAnsi="Times New Roman"/>
-          <w:b/>
-          <w:sz w:val="22"/>
-          <w:szCs w:val="22"/>
-        </w:rPr>
-        <w:t xml:space="preserve"> </w:t>
-      </w:r>
-      <w:r>
-        <w:rPr>
-          <w:rFonts w:ascii="Times New Roman" w:hAnsi="Times New Roman"/>
-          <w:sz w:val="22"/>
-          <w:szCs w:val="22"/>
-        </w:rPr>
-        <w:t xml:space="preserve">low-cost 3D printed pulse oximeter. </w:t>
-      </w:r>
-      <w:ins w:id="6" w:author="Tarek Loubani" w:date="2016-06-08T13:16:00Z">
-        <w:r>
-          <w:rPr>
-            <w:rFonts w:ascii="Times New Roman" w:hAnsi="Times New Roman"/>
-            <w:sz w:val="22"/>
-            <w:szCs w:val="22"/>
-          </w:rPr>
-          <w:t xml:space="preserve">This means that the data taken from you will be used to </w:t>
-        </w:r>
-      </w:ins>
-      <w:ins w:id="7" w:author="Tarek Loubani" w:date="2016-06-08T13:16:00Z">
-        <w:r>
-          <w:rPr>
-            <w:rFonts w:ascii="Times New Roman" w:hAnsi="Times New Roman"/>
-            <w:sz w:val="22"/>
-            <w:szCs w:val="22"/>
-          </w:rPr>
-          <w:t>verify</w:t>
-        </w:r>
-      </w:ins>
-      <w:ins w:id="8" w:author="Tarek Loubani" w:date="2016-06-08T13:16:00Z">
-        <w:r>
-          <w:rPr>
-            <w:rFonts w:ascii="Times New Roman" w:hAnsi="Times New Roman"/>
-            <w:sz w:val="22"/>
-            <w:szCs w:val="22"/>
-          </w:rPr>
-          <w:t xml:space="preserve"> equations </w:t>
-        </w:r>
-      </w:ins>
-      <w:ins w:id="9" w:author="Tarek Loubani" w:date="2016-06-08T13:16:00Z">
-        <w:r>
-          <w:rPr>
-            <w:rFonts w:ascii="Times New Roman" w:hAnsi="Times New Roman"/>
-            <w:sz w:val="22"/>
-            <w:szCs w:val="22"/>
-          </w:rPr>
-          <w:t>taken in a previous phase to ensure the pulse oximeter is outputting</w:t>
-        </w:r>
-      </w:ins>
-      <w:ins w:id="10" w:author="Tarek Loubani" w:date="2016-06-08T13:16:00Z">
-        <w:r>
-          <w:rPr>
-            <w:rFonts w:ascii="Times New Roman" w:hAnsi="Times New Roman"/>
-            <w:sz w:val="22"/>
-            <w:szCs w:val="22"/>
-          </w:rPr>
-          <w:t xml:space="preserve"> </w:t>
-        </w:r>
-      </w:ins>
-      <w:ins w:id="11" w:author="Tarek Loubani" w:date="2016-06-08T13:16:00Z">
-        <w:r>
-          <w:rPr>
-            <w:rFonts w:ascii="Times New Roman" w:hAnsi="Times New Roman"/>
-            <w:sz w:val="22"/>
-            <w:szCs w:val="22"/>
-          </w:rPr>
-          <w:t xml:space="preserve">accurate and </w:t>
-        </w:r>
-      </w:ins>
-      <w:ins w:id="12" w:author="Tarek Loubani" w:date="2016-06-08T13:16:00Z">
-        <w:r>
-          <w:rPr>
-            <w:rFonts w:ascii="Times New Roman" w:hAnsi="Times New Roman"/>
-            <w:sz w:val="22"/>
-            <w:szCs w:val="22"/>
-          </w:rPr>
-          <w:t xml:space="preserve">clinically useful values. </w:t>
-        </w:r>
-      </w:ins>
-      <w:r>
-        <w:rPr>
-          <w:rFonts w:ascii="Times New Roman" w:hAnsi="Times New Roman"/>
-          <w:sz w:val="22"/>
-          <w:szCs w:val="22"/>
-        </w:rPr>
-        <w:t>Your participation in the study involves completion of the study protocol. All study procedures will be conducted in the emergency department at Victoria Hospital and University Hospital at LHSC by an experienced emergency physician (EP). 350 participants will be recruited examine the validity of the calibrated experimental pulse oximeter. The experimental and control pulse oximeters will be placed on two different fingers on the same hand. Measurements of oxygen saturation will be recorded to establish equivalence of the two oximeters. This study takes approximately 5 minutes to complete, is completely non-invasive, and will not interfere with regular clinical care.</w:t>
-      </w:r>
-    </w:p>
-    <w:p>
-      <w:pPr>
-        <w:pStyle w:val="Normal"/>
-        <w:rPr>
-          <w:rFonts w:ascii="Times New Roman" w:hAnsi="Times New Roman"/>
-          <w:sz w:val="22"/>
-          <w:szCs w:val="22"/>
-        </w:rPr>
-      </w:pPr>
-      <w:r>
-        <w:rPr>
-          <w:rFonts w:ascii="Times New Roman" w:hAnsi="Times New Roman"/>
-          <w:sz w:val="22"/>
-          <w:szCs w:val="22"/>
-        </w:rPr>
-      </w:r>
-    </w:p>
-    <w:p>
-      <w:pPr>
-        <w:pStyle w:val="Normal"/>
-        <w:rPr/>
-      </w:pPr>
-      <w:r>
-        <w:rPr>
-          <w:rFonts w:ascii="Times New Roman" w:hAnsi="Times New Roman"/>
-          <w:sz w:val="22"/>
-          <w:szCs w:val="22"/>
-        </w:rPr>
-        <w:t>This study is part of an unfunded research project being under taken by Dr. Tarek Loubani of Western University. Should you require any further information, please feel free to contact: Dr.</w:t>
-      </w:r>
-      <w:r>
-        <w:rPr/>
-        <w:t xml:space="preserve"> </w:t>
-      </w:r>
-      <w:r>
-        <w:rPr>
-          <w:rFonts w:ascii="Times New Roman" w:hAnsi="Times New Roman"/>
-          <w:sz w:val="22"/>
-          <w:szCs w:val="22"/>
-        </w:rPr>
-        <w:t>Tarek Loubani (tlouban@uwo.ca), Carrie Wakem (carrie.wakem@lhsc.on.ca) or Melanie Columbus (melanie.columbus@lhsc.on.ca) at 519-685-8500 ext 55014.</w:t>
-      </w:r>
-    </w:p>
-    <w:p>
-      <w:pPr>
-        <w:pStyle w:val="Normal"/>
-        <w:rPr>
-          <w:rFonts w:ascii="Times New Roman" w:hAnsi="Times New Roman"/>
-          <w:sz w:val="22"/>
-          <w:szCs w:val="22"/>
-        </w:rPr>
-      </w:pPr>
-      <w:r>
-        <w:rPr>
-          <w:rFonts w:ascii="Times New Roman" w:hAnsi="Times New Roman"/>
-          <w:sz w:val="22"/>
-          <w:szCs w:val="22"/>
-        </w:rPr>
-      </w:r>
-    </w:p>
-    <w:p>
-      <w:pPr>
-        <w:pStyle w:val="Normal"/>
-        <w:rPr>
-          <w:rFonts w:ascii="Times New Roman" w:hAnsi="Times New Roman"/>
-          <w:sz w:val="22"/>
-          <w:szCs w:val="22"/>
-        </w:rPr>
-      </w:pPr>
-      <w:r>
-        <w:rPr>
-          <w:rFonts w:ascii="Times New Roman" w:hAnsi="Times New Roman"/>
-          <w:sz w:val="22"/>
-          <w:szCs w:val="22"/>
-        </w:rPr>
-      </w:r>
-    </w:p>
-    <w:p>
-      <w:pPr>
-        <w:pStyle w:val="Normal"/>
-        <w:rPr>
-          <w:rFonts w:ascii="Times New Roman" w:hAnsi="Times New Roman"/>
-          <w:b/>
-          <w:b/>
-          <w:sz w:val="22"/>
-          <w:szCs w:val="22"/>
-        </w:rPr>
-      </w:pPr>
-      <w:r>
-        <w:rPr>
-          <w:rFonts w:ascii="Times New Roman" w:hAnsi="Times New Roman"/>
-          <w:b/>
-          <w:sz w:val="22"/>
-          <w:szCs w:val="22"/>
-        </w:rPr>
-        <w:t>Risks &amp; Benefits</w:t>
-      </w:r>
-    </w:p>
-    <w:p>
-      <w:pPr>
-        <w:pStyle w:val="Normal"/>
-        <w:rPr>
-          <w:rFonts w:ascii="Times New Roman" w:hAnsi="Times New Roman"/>
-          <w:b/>
-          <w:b/>
-          <w:sz w:val="22"/>
-          <w:szCs w:val="22"/>
-        </w:rPr>
-      </w:pPr>
-      <w:r>
-        <w:rPr>
-          <w:rFonts w:ascii="Times New Roman" w:hAnsi="Times New Roman"/>
-          <w:b/>
-          <w:sz w:val="22"/>
-          <w:szCs w:val="22"/>
-        </w:rPr>
-      </w:r>
-    </w:p>
-    <w:p>
-      <w:pPr>
-        <w:pStyle w:val="Normal"/>
-        <w:rPr>
-          <w:rFonts w:ascii="Times New Roman" w:hAnsi="Times New Roman"/>
-          <w:sz w:val="22"/>
-          <w:szCs w:val="22"/>
-        </w:rPr>
-      </w:pPr>
-      <w:r>
-        <w:rPr>
-          <w:rFonts w:ascii="Times New Roman" w:hAnsi="Times New Roman"/>
-          <w:sz w:val="22"/>
-          <w:szCs w:val="22"/>
-        </w:rPr>
-        <w:t>There are no additional risks associated with wearing two pulse oximeters for the five minute duration of the study. You may not benefit personally from the study. Participation in this study will not impact your clinical course, academic status or employment. Results of this study may benefit society by validating a low-priced pulse oximeter whose design is freely available which may impact emergency rooms in both the developed and developing worlds. You will not be compensated for your participation in this study.</w:t>
-      </w:r>
-    </w:p>
-    <w:p>
-      <w:pPr>
-        <w:pStyle w:val="Normal"/>
-        <w:rPr>
-          <w:rFonts w:ascii="Times New Roman" w:hAnsi="Times New Roman"/>
-          <w:sz w:val="22"/>
-          <w:szCs w:val="22"/>
-        </w:rPr>
-      </w:pPr>
-      <w:r>
-        <w:rPr>
-          <w:rFonts w:ascii="Times New Roman" w:hAnsi="Times New Roman"/>
-          <w:sz w:val="22"/>
-          <w:szCs w:val="22"/>
-        </w:rPr>
-      </w:r>
-    </w:p>
-    <w:p>
-      <w:pPr>
-        <w:pStyle w:val="Normal"/>
-        <w:rPr/>
-      </w:pPr>
-      <w:r>
-        <w:rPr>
-          <w:rFonts w:ascii="Times New Roman" w:hAnsi="Times New Roman"/>
-          <w:sz w:val="22"/>
-          <w:szCs w:val="22"/>
-        </w:rPr>
-        <w:t xml:space="preserve">Participation in this study is voluntary. You may refuse to participate or withdraw at any point in the study without impact on your clinical course, employment or academic status. </w:t>
-      </w:r>
-      <w:r>
-        <w:rPr>
-          <w:rFonts w:ascii="Times New Roman" w:hAnsi="Times New Roman"/>
-          <w:sz w:val="22"/>
-          <w:szCs w:val="22"/>
-        </w:rPr>
-        <w:t>If you withdraw, any data collected may also be withdrawn at your request.</w:t>
+        <w:t>You may not benefit personally from the study. Participation in this study will not impact your clinical course, academic status or employment. Results of this study may benefit society by validating a low-priced pulse oximeter whose design is freely available which may impact emergency rooms in both the developed and developing worlds. You will not be compensated for your participation in this study.</w:t>
+      </w:r>
+    </w:p>
+    <w:p>
+      <w:pPr>
+        <w:pStyle w:val="Normal"/>
+        <w:rPr>
+          <w:rFonts w:ascii="Times New Roman" w:hAnsi="Times New Roman"/>
+          <w:sz w:val="22"/>
+          <w:szCs w:val="22"/>
+        </w:rPr>
+      </w:pPr>
+      <w:r>
+        <w:rPr>
+          <w:rFonts w:ascii="Times New Roman" w:hAnsi="Times New Roman"/>
+          <w:sz w:val="22"/>
+          <w:szCs w:val="22"/>
+        </w:rPr>
+      </w:r>
+    </w:p>
+    <w:p>
+      <w:pPr>
+        <w:pStyle w:val="Normal"/>
+        <w:rPr>
+          <w:rFonts w:ascii="Times New Roman" w:hAnsi="Times New Roman"/>
+          <w:sz w:val="22"/>
+          <w:szCs w:val="22"/>
+        </w:rPr>
+      </w:pPr>
+      <w:r>
+        <w:rPr>
+          <w:rFonts w:ascii="Times New Roman" w:hAnsi="Times New Roman"/>
+          <w:sz w:val="22"/>
+          <w:szCs w:val="22"/>
+        </w:rPr>
+        <w:t>Participation in this study is voluntary. You may refuse to participate or withdraw at any point in the study without impact on your clinical course, employment or academic status. If you withdraw, any data collected may also be withdrawn at your request.</w:t>
       </w:r>
     </w:p>
     <w:p>
@@ -1395,19 +1311,19 @@
           <w:szCs w:val="22"/>
         </w:rPr>
       </w:pPr>
-      <w:bookmarkStart w:id="3" w:name="OLE_LINK2"/>
-      <w:bookmarkStart w:id="4" w:name="OLE_LINK1"/>
-      <w:bookmarkStart w:id="5" w:name="OLE_LINK2"/>
-      <w:bookmarkStart w:id="6" w:name="OLE_LINK1"/>
+      <w:r>
+        <w:rPr>
+          <w:rFonts w:ascii="Times New Roman" w:hAnsi="Times New Roman"/>
+          <w:sz w:val="22"/>
+          <w:szCs w:val="22"/>
+        </w:rPr>
+      </w:r>
+      <w:bookmarkStart w:id="3" w:name="OLE_LINK1"/>
+      <w:bookmarkStart w:id="4" w:name="OLE_LINK2"/>
+      <w:bookmarkStart w:id="5" w:name="OLE_LINK1"/>
+      <w:bookmarkStart w:id="6" w:name="OLE_LINK2"/>
       <w:bookmarkEnd w:id="5"/>
       <w:bookmarkEnd w:id="6"/>
-      <w:r>
-        <w:rPr>
-          <w:rFonts w:ascii="Times New Roman" w:hAnsi="Times New Roman"/>
-          <w:sz w:val="22"/>
-          <w:szCs w:val="22"/>
-        </w:rPr>
-      </w:r>
     </w:p>
     <w:p>
       <w:pPr>
@@ -1517,6 +1433,8 @@
         </w:rPr>
         <w:t>Division of Emergency Medicine</w:t>
       </w:r>
+      <w:bookmarkStart w:id="8" w:name="__UnoMark__9814_1595826349"/>
+      <w:bookmarkEnd w:id="8"/>
     </w:p>
     <w:p>
       <w:pPr>
@@ -1530,9 +1448,6 @@
           <w:szCs w:val="44"/>
         </w:rPr>
       </w:pPr>
-      <w:bookmarkStart w:id="8" w:name="__UnoMark__9814_1595826349"/>
-      <w:bookmarkStart w:id="9" w:name="__UnoMark__9814_1595826349"/>
-      <w:bookmarkEnd w:id="9"/>
       <w:r>
         <w:rPr>
           <w:rFonts w:ascii="Times New Roman" w:hAnsi="Times New Roman"/>
@@ -1543,15 +1458,15 @@
         <mc:AlternateContent>
           <mc:Choice Requires="wps">
             <w:drawing>
-              <wp:anchor behindDoc="0" distT="0" distB="15240" distL="114300" distR="114300" simplePos="0" locked="0" layoutInCell="1" allowOverlap="1" relativeHeight="6">
+              <wp:anchor behindDoc="0" distT="0" distB="15240" distL="114300" distR="114300" simplePos="0" locked="0" layoutInCell="1" allowOverlap="1" relativeHeight="3">
                 <wp:simplePos x="0" y="0"/>
                 <wp:positionH relativeFrom="margin">
                   <wp:posOffset>1195070</wp:posOffset>
                 </wp:positionH>
                 <wp:positionV relativeFrom="paragraph">
-                  <wp:posOffset>92075</wp:posOffset>
+                  <wp:posOffset>102870</wp:posOffset>
                 </wp:positionV>
-                <wp:extent cx="3691890" cy="354965"/>
+                <wp:extent cx="3692525" cy="462915"/>
                 <wp:effectExtent l="0" t="0" r="0" b="0"/>
                 <wp:wrapNone/>
                 <wp:docPr id="5" name="Text Box 5"/>
@@ -1562,7 +1477,7 @@
                       <wps:spPr>
                         <a:xfrm>
                           <a:off x="0" y="0"/>
-                          <a:ext cx="3691080" cy="354240"/>
+                          <a:ext cx="3691800" cy="462240"/>
                         </a:xfrm>
                         <a:prstGeom prst="rect">
                           <a:avLst/>
@@ -1632,7 +1547,7 @@
           </mc:Choice>
           <mc:Fallback>
             <w:pict>
-              <v:rect id="shape_0" ID="Text Box 5" stroked="f" style="position:absolute;margin-left:94.1pt;margin-top:7.25pt;width:290.6pt;height:27.85pt;mso-position-horizontal-relative:margin">
+              <v:rect id="shape_0" ID="Text Box 5" stroked="f" style="position:absolute;margin-left:94.1pt;margin-top:8.1pt;width:290.65pt;height:36.35pt;mso-position-horizontal-relative:margin">
                 <w10:wrap type="square"/>
                 <v:fill o:detectmouseclick="t" on="false"/>
                 <v:stroke color="#3465a4" joinstyle="round" endcap="flat"/>
@@ -2206,7 +2121,7 @@
       <w:pgNumType w:fmt="decimal"/>
       <w:formProt w:val="false"/>
       <w:textDirection w:val="lrTb"/>
-      <w:docGrid w:type="default" w:linePitch="360" w:charSpace="4294961151"/>
+      <w:docGrid w:type="default" w:linePitch="360" w:charSpace="4294960946"/>
     </w:sectPr>
   </w:body>
 </w:document>
@@ -2229,23 +2144,23 @@
       <w:t xml:space="preserve">Page </w:t>
     </w:r>
     <w:r>
-      <w:rPr>
-        <w:rFonts w:ascii="Times New Roman" w:hAnsi="Times New Roman"/>
-        <w:sz w:val="22"/>
-        <w:szCs w:val="22"/>
-      </w:rPr>
+      <w:rPr/>
       <w:fldChar w:fldCharType="begin"/>
     </w:r>
     <w:r>
+      <w:rPr/>
       <w:instrText> PAGE </w:instrText>
     </w:r>
     <w:r>
+      <w:rPr/>
       <w:fldChar w:fldCharType="separate"/>
     </w:r>
     <w:r>
+      <w:rPr/>
       <w:t>3</w:t>
     </w:r>
     <w:r>
+      <w:rPr/>
       <w:fldChar w:fldCharType="end"/>
     </w:r>
     <w:r>
@@ -2257,23 +2172,23 @@
       <w:t xml:space="preserve"> of </w:t>
     </w:r>
     <w:r>
-      <w:rPr>
-        <w:rFonts w:ascii="Times New Roman" w:hAnsi="Times New Roman"/>
-        <w:sz w:val="22"/>
-        <w:szCs w:val="22"/>
-      </w:rPr>
+      <w:rPr/>
       <w:fldChar w:fldCharType="begin"/>
     </w:r>
     <w:r>
+      <w:rPr/>
       <w:instrText> NUMPAGES </w:instrText>
     </w:r>
     <w:r>
+      <w:rPr/>
       <w:fldChar w:fldCharType="separate"/>
     </w:r>
     <w:r>
+      <w:rPr/>
       <w:t>3</w:t>
     </w:r>
     <w:r>
+      <w:rPr/>
       <w:fldChar w:fldCharType="end"/>
     </w:r>
   </w:p>
@@ -2306,7 +2221,7 @@
       </w:rPr>
       <w:tab/>
       <w:tab/>
-      <w:t>Version Date: April 06, 2016</w:t>
+      <w:t>Version Date: May 2, 2017</w:t>
     </w:r>
   </w:p>
   <w:p>
@@ -2451,10 +2366,7 @@
       <w:lvlText w:val=""/>
       <w:lvlJc w:val="left"/>
       <w:pPr>
-        <w:tabs>
-          <w:tab w:val="num" w:pos="432"/>
-        </w:tabs>
-        <w:ind w:left="432" w:hanging="432"/>
+        <w:ind w:left="0" w:hanging="0"/>
       </w:pPr>
     </w:lvl>
     <w:lvl w:ilvl="1">
@@ -2464,10 +2376,7 @@
       <w:lvlText w:val=""/>
       <w:lvlJc w:val="left"/>
       <w:pPr>
-        <w:tabs>
-          <w:tab w:val="num" w:pos="576"/>
-        </w:tabs>
-        <w:ind w:left="576" w:hanging="576"/>
+        <w:ind w:left="0" w:hanging="0"/>
       </w:pPr>
     </w:lvl>
     <w:lvl w:ilvl="2">
@@ -2477,10 +2386,7 @@
       <w:lvlText w:val=""/>
       <w:lvlJc w:val="left"/>
       <w:pPr>
-        <w:tabs>
-          <w:tab w:val="num" w:pos="720"/>
-        </w:tabs>
-        <w:ind w:left="720" w:hanging="720"/>
+        <w:ind w:left="0" w:hanging="0"/>
       </w:pPr>
     </w:lvl>
     <w:lvl w:ilvl="3">
@@ -2490,10 +2396,7 @@
       <w:lvlText w:val=""/>
       <w:lvlJc w:val="left"/>
       <w:pPr>
-        <w:tabs>
-          <w:tab w:val="num" w:pos="864"/>
-        </w:tabs>
-        <w:ind w:left="864" w:hanging="864"/>
+        <w:ind w:left="0" w:hanging="0"/>
       </w:pPr>
     </w:lvl>
     <w:lvl w:ilvl="4">
@@ -2503,10 +2406,7 @@
       <w:lvlText w:val=""/>
       <w:lvlJc w:val="left"/>
       <w:pPr>
-        <w:tabs>
-          <w:tab w:val="num" w:pos="1008"/>
-        </w:tabs>
-        <w:ind w:left="1008" w:hanging="1008"/>
+        <w:ind w:left="0" w:hanging="0"/>
       </w:pPr>
     </w:lvl>
     <w:lvl w:ilvl="5">
@@ -2516,10 +2416,7 @@
       <w:lvlText w:val=""/>
       <w:lvlJc w:val="left"/>
       <w:pPr>
-        <w:tabs>
-          <w:tab w:val="num" w:pos="1152"/>
-        </w:tabs>
-        <w:ind w:left="1152" w:hanging="1152"/>
+        <w:ind w:left="0" w:hanging="0"/>
       </w:pPr>
     </w:lvl>
     <w:lvl w:ilvl="6">
@@ -2529,10 +2426,7 @@
       <w:lvlText w:val=""/>
       <w:lvlJc w:val="left"/>
       <w:pPr>
-        <w:tabs>
-          <w:tab w:val="num" w:pos="1296"/>
-        </w:tabs>
-        <w:ind w:left="1296" w:hanging="1296"/>
+        <w:ind w:left="0" w:hanging="0"/>
       </w:pPr>
     </w:lvl>
     <w:lvl w:ilvl="7">
@@ -2542,10 +2436,7 @@
       <w:lvlText w:val=""/>
       <w:lvlJc w:val="left"/>
       <w:pPr>
-        <w:tabs>
-          <w:tab w:val="num" w:pos="1440"/>
-        </w:tabs>
-        <w:ind w:left="1440" w:hanging="1440"/>
+        <w:ind w:left="0" w:hanging="0"/>
       </w:pPr>
     </w:lvl>
     <w:lvl w:ilvl="8">
@@ -2555,10 +2446,7 @@
       <w:lvlText w:val=""/>
       <w:lvlJc w:val="left"/>
       <w:pPr>
-        <w:tabs>
-          <w:tab w:val="num" w:pos="1584"/>
-        </w:tabs>
-        <w:ind w:left="1584" w:hanging="1584"/>
+        <w:ind w:left="0" w:hanging="0"/>
       </w:pPr>
     </w:lvl>
   </w:abstractNum>
@@ -2582,9 +2470,7 @@
       </w:rPr>
     </w:rPrDefault>
     <w:pPrDefault>
-      <w:pPr>
-        <w:spacing w:lineRule="auto" w:line="276"/>
-      </w:pPr>
+      <w:pPr/>
     </w:pPrDefault>
   </w:docDefaults>
   <w:style w:type="paragraph" w:styleId="Normal">
@@ -2596,13 +2482,14 @@
       <w:overflowPunct w:val="true"/>
       <w:autoSpaceDE w:val="true"/>
       <w:bidi w:val="0"/>
-      <w:spacing w:lineRule="auto" w:line="240" w:before="0" w:after="0"/>
+      <w:spacing w:lineRule="auto" w:line="240"/>
       <w:ind w:left="0" w:right="-720" w:hanging="0"/>
       <w:jc w:val="left"/>
     </w:pPr>
     <w:rPr>
       <w:rFonts w:ascii="Arial" w:hAnsi="Arial" w:eastAsia="Times New Roman" w:cs="Times New Roman"/>
       <w:color w:val="auto"/>
+      <w:kern w:val="0"/>
       <w:sz w:val="24"/>
       <w:szCs w:val="24"/>
       <w:lang w:val="en-US" w:eastAsia="en-US" w:bidi="ar-SA"/>
@@ -2702,6 +2589,70 @@
   </w:style>
   <w:style w:type="character" w:styleId="ListLabel9">
     <w:name w:val="ListLabel 9"/>
+    <w:qFormat/>
+    <w:rPr>
+      <w:rFonts w:cs="Wingdings"/>
+    </w:rPr>
+  </w:style>
+  <w:style w:type="character" w:styleId="ListLabel10">
+    <w:name w:val="ListLabel 10"/>
+    <w:qFormat/>
+    <w:rPr>
+      <w:rFonts w:cs="Symbol"/>
+      <w:sz w:val="22"/>
+    </w:rPr>
+  </w:style>
+  <w:style w:type="character" w:styleId="ListLabel11">
+    <w:name w:val="ListLabel 11"/>
+    <w:qFormat/>
+    <w:rPr>
+      <w:rFonts w:cs="Courier New"/>
+    </w:rPr>
+  </w:style>
+  <w:style w:type="character" w:styleId="ListLabel12">
+    <w:name w:val="ListLabel 12"/>
+    <w:qFormat/>
+    <w:rPr>
+      <w:rFonts w:cs="Wingdings"/>
+    </w:rPr>
+  </w:style>
+  <w:style w:type="character" w:styleId="ListLabel13">
+    <w:name w:val="ListLabel 13"/>
+    <w:qFormat/>
+    <w:rPr>
+      <w:rFonts w:cs="Symbol"/>
+    </w:rPr>
+  </w:style>
+  <w:style w:type="character" w:styleId="ListLabel14">
+    <w:name w:val="ListLabel 14"/>
+    <w:qFormat/>
+    <w:rPr>
+      <w:rFonts w:cs="Courier New"/>
+    </w:rPr>
+  </w:style>
+  <w:style w:type="character" w:styleId="ListLabel15">
+    <w:name w:val="ListLabel 15"/>
+    <w:qFormat/>
+    <w:rPr>
+      <w:rFonts w:cs="Wingdings"/>
+    </w:rPr>
+  </w:style>
+  <w:style w:type="character" w:styleId="ListLabel16">
+    <w:name w:val="ListLabel 16"/>
+    <w:qFormat/>
+    <w:rPr>
+      <w:rFonts w:cs="Symbol"/>
+    </w:rPr>
+  </w:style>
+  <w:style w:type="character" w:styleId="ListLabel17">
+    <w:name w:val="ListLabel 17"/>
+    <w:qFormat/>
+    <w:rPr>
+      <w:rFonts w:cs="Courier New"/>
+    </w:rPr>
+  </w:style>
+  <w:style w:type="character" w:styleId="ListLabel18">
+    <w:name w:val="ListLabel 18"/>
     <w:qFormat/>
     <w:rPr>
       <w:rFonts w:cs="Wingdings"/>
@@ -2713,7 +2664,7 @@
     <w:next w:val="TextBody"/>
     <w:qFormat/>
     <w:pPr>
-      <w:keepNext/>
+      <w:keepNext w:val="true"/>
       <w:spacing w:before="240" w:after="120"/>
     </w:pPr>
     <w:rPr>
@@ -2747,7 +2698,7 @@
       <w:spacing w:before="120" w:after="120"/>
     </w:pPr>
     <w:rPr>
-      <w:rFonts w:cs="FreeSans"/>
+      <w:rFonts w:cs="Lohit Devanagari"/>
       <w:i/>
       <w:iCs/>
       <w:sz w:val="24"/>
@@ -2763,6 +2714,20 @@
     </w:pPr>
     <w:rPr>
       <w:rFonts w:cs="FreeSans"/>
+    </w:rPr>
+  </w:style>
+  <w:style w:type="paragraph" w:styleId="Caption1">
+    <w:name w:val="caption"/>
+    <w:basedOn w:val="Normal"/>
+    <w:qFormat/>
+    <w:pPr>
+      <w:suppressLineNumbers/>
+      <w:spacing w:before="120" w:after="120"/>
+    </w:pPr>
+    <w:rPr>
+      <w:rFonts w:cs="FreeSans"/>
+      <w:i/>
+      <w:iCs/>
     </w:rPr>
   </w:style>
   <w:style w:type="paragraph" w:styleId="Header">

</xml_diff>